<commit_message>
Modified Tilting Calculations Report
</commit_message>
<xml_diff>
--- a/Aerodynamics Design/Tilting Calculations.docx
+++ b/Aerodynamics Design/Tilting Calculations.docx
@@ -18,7 +18,7 @@
           <w:sz w:val="24"/>
           <w:szCs w:val="24"/>
         </w:rPr>
-        <w:t>Initial Assumption:</w:t>
+        <w:t>Conventions:</w:t>
       </w:r>
     </w:p>
     <w:p>
@@ -26,11 +26,49 @@
         <w:pStyle w:val="ListParagraph"/>
         <w:numPr>
           <w:ilvl w:val="0"/>
-          <w:numId w:val="1"/>
+          <w:numId w:val="3"/>
         </w:numPr>
-      </w:pPr>
-      <w:r>
-        <w:t>The transition arc will complement the tilting motion of the rotors.</w:t>
+        <w:rPr>
+          <w:sz w:val="24"/>
+          <w:szCs w:val="24"/>
+        </w:rPr>
+      </w:pPr>
+      <w:r>
+        <w:rPr>
+          <w:sz w:val="24"/>
+          <w:szCs w:val="24"/>
+        </w:rPr>
+        <w:t>Tilt angle in horizontal flight is set as 0</w:t>
+      </w:r>
+      <w:r>
+        <w:rPr>
+          <w:sz w:val="24"/>
+          <w:szCs w:val="24"/>
+          <w:vertAlign w:val="superscript"/>
+        </w:rPr>
+        <w:t>o</w:t>
+      </w:r>
+      <w:r>
+        <w:rPr>
+          <w:sz w:val="24"/>
+          <w:szCs w:val="24"/>
+        </w:rPr>
+        <w:t xml:space="preserve"> and in vertical flight as 90</w:t>
+      </w:r>
+      <w:r>
+        <w:rPr>
+          <w:sz w:val="24"/>
+          <w:szCs w:val="24"/>
+          <w:vertAlign w:val="superscript"/>
+        </w:rPr>
+        <w:t>o</w:t>
+      </w:r>
+      <w:r>
+        <w:rPr>
+          <w:sz w:val="24"/>
+          <w:szCs w:val="24"/>
+        </w:rPr>
+        <w:t>.</w:t>
       </w:r>
     </w:p>
     <w:p>
@@ -38,48 +76,13 @@
         <w:pStyle w:val="ListParagraph"/>
         <w:numPr>
           <w:ilvl w:val="0"/>
-          <w:numId w:val="1"/>
+          <w:numId w:val="3"/>
         </w:numPr>
-      </w:pPr>
-      <w:r>
-        <w:t>Average drag will act during the transition state from VTOL to horizontal cruise. This average is calculated using average value of sin/cos function over 0 to 90 spans.</w:t>
-      </w:r>
-    </w:p>
-    <w:p>
-      <w:pPr>
-        <w:pStyle w:val="ListParagraph"/>
-        <w:numPr>
-          <w:ilvl w:val="0"/>
-          <w:numId w:val="1"/>
-        </w:numPr>
-      </w:pPr>
-      <w:r>
-        <w:t>Negligible aerodynamic lift during transition state.</w:t>
-      </w:r>
-    </w:p>
-    <w:p>
-      <w:pPr>
-        <w:pStyle w:val="ListParagraph"/>
-        <w:numPr>
-          <w:ilvl w:val="0"/>
-          <w:numId w:val="1"/>
-        </w:numPr>
-      </w:pPr>
-      <w:r>
-        <w:t>Constant angular velocity and thrust of rotors during transition state.</w:t>
-      </w:r>
-    </w:p>
-    <w:p>
-      <w:pPr>
-        <w:pStyle w:val="ListParagraph"/>
-        <w:numPr>
-          <w:ilvl w:val="0"/>
-          <w:numId w:val="1"/>
-        </w:numPr>
-      </w:pPr>
-      <w:r>
-        <w:t>A maximum velocity of 2m/s is achieved during VTOL.</w:t>
-      </w:r>
+        <w:rPr>
+          <w:sz w:val="24"/>
+          <w:szCs w:val="24"/>
+        </w:rPr>
+      </w:pPr>
     </w:p>
     <w:p>
       <w:pPr>
@@ -100,6 +103,160 @@
         <w:t>Mathematical Model:</w:t>
       </w:r>
     </w:p>
+    <w:p>
+      <w:pPr>
+        <w:ind w:firstLine="720"/>
+      </w:pPr>
+      <w:r>
+        <w:rPr>
+          <w:noProof/>
+        </w:rPr>
+        <w:drawing>
+          <wp:anchor distT="0" distB="0" distL="114300" distR="114300" simplePos="0" relativeHeight="251660288" behindDoc="0" locked="0" layoutInCell="1" allowOverlap="1" wp14:anchorId="5910D244" wp14:editId="26D2E924">
+            <wp:simplePos x="0" y="0"/>
+            <wp:positionH relativeFrom="margin">
+              <wp:align>right</wp:align>
+            </wp:positionH>
+            <wp:positionV relativeFrom="paragraph">
+              <wp:posOffset>5715</wp:posOffset>
+            </wp:positionV>
+            <wp:extent cx="2393950" cy="1454785"/>
+            <wp:effectExtent l="0" t="0" r="6350" b="0"/>
+            <wp:wrapSquare wrapText="bothSides"/>
+            <wp:docPr id="3" name="Picture 3"/>
+            <wp:cNvGraphicFramePr>
+              <a:graphicFrameLocks xmlns:a="http://schemas.openxmlformats.org/drawingml/2006/main" noChangeAspect="1"/>
+            </wp:cNvGraphicFramePr>
+            <a:graphic xmlns:a="http://schemas.openxmlformats.org/drawingml/2006/main">
+              <a:graphicData uri="http://schemas.openxmlformats.org/drawingml/2006/picture">
+                <pic:pic xmlns:pic="http://schemas.openxmlformats.org/drawingml/2006/picture">
+                  <pic:nvPicPr>
+                    <pic:cNvPr id="0" name="Picture 1"/>
+                    <pic:cNvPicPr>
+                      <a:picLocks noChangeAspect="1" noChangeArrowheads="1"/>
+                    </pic:cNvPicPr>
+                  </pic:nvPicPr>
+                  <pic:blipFill>
+                    <a:blip r:embed="rId5">
+                      <a:extLst>
+                        <a:ext uri="{28A0092B-C50C-407E-A947-70E740481C1C}">
+                          <a14:useLocalDpi xmlns:a14="http://schemas.microsoft.com/office/drawing/2010/main" val="0"/>
+                        </a:ext>
+                      </a:extLst>
+                    </a:blip>
+                    <a:srcRect/>
+                    <a:stretch>
+                      <a:fillRect/>
+                    </a:stretch>
+                  </pic:blipFill>
+                  <pic:spPr bwMode="auto">
+                    <a:xfrm>
+                      <a:off x="0" y="0"/>
+                      <a:ext cx="2393950" cy="1454785"/>
+                    </a:xfrm>
+                    <a:prstGeom prst="rect">
+                      <a:avLst/>
+                    </a:prstGeom>
+                    <a:noFill/>
+                    <a:ln>
+                      <a:noFill/>
+                    </a:ln>
+                  </pic:spPr>
+                </pic:pic>
+              </a:graphicData>
+            </a:graphic>
+          </wp:anchor>
+        </w:drawing>
+      </w:r>
+      <w:r>
+        <w:t xml:space="preserve">For simplicity, we assume that thrust magnitude during the transition phase remain constant and only the tilt angle changes. </w:t>
+      </w:r>
+      <w:r>
+        <w:t>Thrust provided by rotors is divided into vertical and horizontal components depending on the instantaneous tilt angle.</w:t>
+      </w:r>
+    </w:p>
+    <w:p/>
+    <w:p>
+      <w:pPr>
+        <w:ind w:firstLine="720"/>
+        <w:rPr>
+          <w:rFonts w:eastAsiaTheme="minorEastAsia"/>
+        </w:rPr>
+      </w:pPr>
+      <m:oMathPara>
+        <m:oMath>
+          <m:r>
+            <w:rPr>
+              <w:rFonts w:ascii="Cambria Math" w:hAnsi="Cambria Math"/>
+            </w:rPr>
+            <m:t>Vetical Thrust=Weight of UAV</m:t>
+          </m:r>
+          <m:r>
+            <w:rPr>
+              <w:rFonts w:ascii="Cambria Math" w:hAnsi="Cambria Math"/>
+            </w:rPr>
+            <m:t>-lift</m:t>
+          </m:r>
+          <m:r>
+            <w:rPr>
+              <w:rFonts w:ascii="Cambria Math" w:hAnsi="Cambria Math"/>
+            </w:rPr>
+            <m:t>=6.9kg=Thrust ∙sinθ</m:t>
+          </m:r>
+        </m:oMath>
+      </m:oMathPara>
+    </w:p>
+    <w:p>
+      <w:pPr>
+        <w:ind w:firstLine="720"/>
+        <w:rPr>
+          <w:rFonts w:eastAsiaTheme="minorEastAsia"/>
+        </w:rPr>
+      </w:pPr>
+      <m:oMathPara>
+        <m:oMath>
+          <m:r>
+            <w:rPr>
+              <w:rFonts w:ascii="Cambria Math" w:eastAsiaTheme="minorEastAsia" w:hAnsi="Cambria Math"/>
+            </w:rPr>
+            <m:t>Horizontal Thrust=</m:t>
+          </m:r>
+          <m:r>
+            <w:rPr>
+              <w:rFonts w:ascii="Cambria Math" w:eastAsiaTheme="minorEastAsia" w:hAnsi="Cambria Math"/>
+            </w:rPr>
+            <m:t>drag force+ma=Thrust ∙cosθ =&gt;a=</m:t>
+          </m:r>
+          <m:f>
+            <m:fPr>
+              <m:ctrlPr>
+                <w:rPr>
+                  <w:rFonts w:ascii="Cambria Math" w:eastAsiaTheme="minorEastAsia" w:hAnsi="Cambria Math"/>
+                  <w:i/>
+                </w:rPr>
+              </m:ctrlPr>
+            </m:fPr>
+            <m:num>
+              <m:r>
+                <w:rPr>
+                  <w:rFonts w:ascii="Cambria Math" w:eastAsiaTheme="minorEastAsia" w:hAnsi="Cambria Math"/>
+                </w:rPr>
+                <m:t>Thrust∙cosθ-drag force</m:t>
+              </m:r>
+            </m:num>
+            <m:den>
+              <m:r>
+                <w:rPr>
+                  <w:rFonts w:ascii="Cambria Math" w:eastAsiaTheme="minorEastAsia" w:hAnsi="Cambria Math"/>
+                </w:rPr>
+                <m:t>mass of UAV</m:t>
+              </m:r>
+            </m:den>
+          </m:f>
+        </m:oMath>
+      </m:oMathPara>
+    </w:p>
+    <w:p/>
     <w:p>
       <w:r>
         <w:t>Treating the thrust force as an impulse during transition a relationship between the tilt angle and force was obtained. Knowing that the vertical and horizontal forces vary with a cos and sin functions respectively the following conclusions were made:</w:t>
@@ -534,6 +691,7 @@
           <w:rFonts w:eastAsiaTheme="minorEastAsia"/>
           <w:noProof/>
         </w:rPr>
+        <w:lastRenderedPageBreak/>
         <w:drawing>
           <wp:anchor distT="0" distB="0" distL="114300" distR="114300" simplePos="0" relativeHeight="251659264" behindDoc="0" locked="0" layoutInCell="1" allowOverlap="1" wp14:anchorId="39CC6227" wp14:editId="14EA023E">
             <wp:simplePos x="0" y="0"/>
@@ -558,7 +716,7 @@
                     <pic:cNvPicPr/>
                   </pic:nvPicPr>
                   <pic:blipFill>
-                    <a:blip r:embed="rId5" cstate="print">
+                    <a:blip r:embed="rId6" cstate="print">
                       <a:extLst>
                         <a:ext uri="{28A0092B-C50C-407E-A947-70E740481C1C}">
                           <a14:useLocalDpi xmlns:a14="http://schemas.microsoft.com/office/drawing/2010/main" val="0"/>
@@ -619,7 +777,7 @@
                     <pic:cNvPicPr/>
                   </pic:nvPicPr>
                   <pic:blipFill>
-                    <a:blip r:embed="rId6">
+                    <a:blip r:embed="rId7">
                       <a:extLst>
                         <a:ext uri="{28A0092B-C50C-407E-A947-70E740481C1C}">
                           <a14:useLocalDpi xmlns:a14="http://schemas.microsoft.com/office/drawing/2010/main" val="0"/>
@@ -730,13 +888,7 @@
                 <w:rPr>
                   <w:rFonts w:ascii="Cambria Math" w:hAnsi="Cambria Math"/>
                 </w:rPr>
-                <m:t>(</m:t>
-              </m:r>
-              <m:r>
-                <w:rPr>
-                  <w:rFonts w:ascii="Cambria Math" w:hAnsi="Cambria Math"/>
-                </w:rPr>
-                <m:t>(</m:t>
+                <m:t>((</m:t>
               </m:r>
               <m:f>
                 <m:fPr>
@@ -1106,7 +1258,6 @@
             <w:rPr>
               <w:rFonts w:ascii="Cambria Math" w:eastAsiaTheme="minorEastAsia" w:hAnsi="Cambria Math"/>
             </w:rPr>
-            <w:lastRenderedPageBreak/>
             <m:t>S=</m:t>
           </m:r>
           <m:f>
@@ -1276,6 +1427,119 @@
 <file path=word/numbering.xml><?xml version="1.0" encoding="utf-8"?>
 <w:numbering xmlns:wpc="http://schemas.microsoft.com/office/word/2010/wordprocessingCanvas" xmlns:cx="http://schemas.microsoft.com/office/drawing/2014/chartex" xmlns:cx1="http://schemas.microsoft.com/office/drawing/2015/9/8/chartex" xmlns:cx2="http://schemas.microsoft.com/office/drawing/2015/10/21/chartex" xmlns:cx3="http://schemas.microsoft.com/office/drawing/2016/5/9/chartex" xmlns:cx4="http://schemas.microsoft.com/office/drawing/2016/5/10/chartex" xmlns:cx5="http://schemas.microsoft.com/office/drawing/2016/5/11/chartex" xmlns:cx6="http://schemas.microsoft.com/office/drawing/2016/5/12/chartex" xmlns:cx7="http://schemas.microsoft.com/office/drawing/2016/5/13/chartex" xmlns:cx8="http://schemas.microsoft.com/office/drawing/2016/5/14/chartex" xmlns:mc="http://schemas.openxmlformats.org/markup-compatibility/2006" xmlns:aink="http://schemas.microsoft.com/office/drawing/2016/ink" xmlns:am3d="http://schemas.microsoft.com/office/drawing/2017/model3d" xmlns:o="urn:schemas-microsoft-com:office:office" xmlns:oel="http://schemas.microsoft.com/office/2019/extlst" xmlns:r="http://schemas.openxmlformats.org/officeDocument/2006/relationships" xmlns:m="http://schemas.openxmlformats.org/officeDocument/2006/math" xmlns:v="urn:schemas-microsoft-com:vml" xmlns:wp14="http://schemas.microsoft.com/office/word/2010/wordprocessingDrawing" xmlns:wp="http://schemas.openxmlformats.org/drawingml/2006/wordprocessingDrawing" xmlns:w10="urn:schemas-microsoft-com:office:word" xmlns:w="http://schemas.openxmlformats.org/wordprocessingml/2006/main" xmlns:w14="http://schemas.microsoft.com/office/word/2010/wordml" xmlns:w15="http://schemas.microsoft.com/office/word/2012/wordml" xmlns:w16cex="http://schemas.microsoft.com/office/word/2018/wordml/cex" xmlns:w16cid="http://schemas.microsoft.com/office/word/2016/wordml/cid" xmlns:w16="http://schemas.microsoft.com/office/word/2018/wordml" xmlns:w16sdtdh="http://schemas.microsoft.com/office/word/2020/wordml/sdtdatahash" xmlns:w16se="http://schemas.microsoft.com/office/word/2015/wordml/symex" xmlns:wpg="http://schemas.microsoft.com/office/word/2010/wordprocessingGroup" xmlns:wpi="http://schemas.microsoft.com/office/word/2010/wordprocessingInk" xmlns:wne="http://schemas.microsoft.com/office/word/2006/wordml" xmlns:wps="http://schemas.microsoft.com/office/word/2010/wordprocessingShape" mc:Ignorable="w14 w15 w16se w16cid w16 w16cex w16sdtdh wp14">
   <w:abstractNum w:abstractNumId="0" w15:restartNumberingAfterBreak="0">
+    <w:nsid w:val="166434E7"/>
+    <w:multiLevelType w:val="hybridMultilevel"/>
+    <w:tmpl w:val="7FC418F4"/>
+    <w:lvl w:ilvl="0" w:tplc="04090001">
+      <w:start w:val="1"/>
+      <w:numFmt w:val="bullet"/>
+      <w:lvlText w:val=""/>
+      <w:lvlJc w:val="left"/>
+      <w:pPr>
+        <w:ind w:left="1440" w:hanging="360"/>
+      </w:pPr>
+      <w:rPr>
+        <w:rFonts w:ascii="Symbol" w:hAnsi="Symbol" w:hint="default"/>
+      </w:rPr>
+    </w:lvl>
+    <w:lvl w:ilvl="1" w:tplc="04090003" w:tentative="1">
+      <w:start w:val="1"/>
+      <w:numFmt w:val="bullet"/>
+      <w:lvlText w:val="o"/>
+      <w:lvlJc w:val="left"/>
+      <w:pPr>
+        <w:ind w:left="2160" w:hanging="360"/>
+      </w:pPr>
+      <w:rPr>
+        <w:rFonts w:ascii="Courier New" w:hAnsi="Courier New" w:cs="Courier New" w:hint="default"/>
+      </w:rPr>
+    </w:lvl>
+    <w:lvl w:ilvl="2" w:tplc="04090005" w:tentative="1">
+      <w:start w:val="1"/>
+      <w:numFmt w:val="bullet"/>
+      <w:lvlText w:val=""/>
+      <w:lvlJc w:val="left"/>
+      <w:pPr>
+        <w:ind w:left="2880" w:hanging="360"/>
+      </w:pPr>
+      <w:rPr>
+        <w:rFonts w:ascii="Wingdings" w:hAnsi="Wingdings" w:hint="default"/>
+      </w:rPr>
+    </w:lvl>
+    <w:lvl w:ilvl="3" w:tplc="04090001" w:tentative="1">
+      <w:start w:val="1"/>
+      <w:numFmt w:val="bullet"/>
+      <w:lvlText w:val=""/>
+      <w:lvlJc w:val="left"/>
+      <w:pPr>
+        <w:ind w:left="3600" w:hanging="360"/>
+      </w:pPr>
+      <w:rPr>
+        <w:rFonts w:ascii="Symbol" w:hAnsi="Symbol" w:hint="default"/>
+      </w:rPr>
+    </w:lvl>
+    <w:lvl w:ilvl="4" w:tplc="04090003" w:tentative="1">
+      <w:start w:val="1"/>
+      <w:numFmt w:val="bullet"/>
+      <w:lvlText w:val="o"/>
+      <w:lvlJc w:val="left"/>
+      <w:pPr>
+        <w:ind w:left="4320" w:hanging="360"/>
+      </w:pPr>
+      <w:rPr>
+        <w:rFonts w:ascii="Courier New" w:hAnsi="Courier New" w:cs="Courier New" w:hint="default"/>
+      </w:rPr>
+    </w:lvl>
+    <w:lvl w:ilvl="5" w:tplc="04090005" w:tentative="1">
+      <w:start w:val="1"/>
+      <w:numFmt w:val="bullet"/>
+      <w:lvlText w:val=""/>
+      <w:lvlJc w:val="left"/>
+      <w:pPr>
+        <w:ind w:left="5040" w:hanging="360"/>
+      </w:pPr>
+      <w:rPr>
+        <w:rFonts w:ascii="Wingdings" w:hAnsi="Wingdings" w:hint="default"/>
+      </w:rPr>
+    </w:lvl>
+    <w:lvl w:ilvl="6" w:tplc="04090001" w:tentative="1">
+      <w:start w:val="1"/>
+      <w:numFmt w:val="bullet"/>
+      <w:lvlText w:val=""/>
+      <w:lvlJc w:val="left"/>
+      <w:pPr>
+        <w:ind w:left="5760" w:hanging="360"/>
+      </w:pPr>
+      <w:rPr>
+        <w:rFonts w:ascii="Symbol" w:hAnsi="Symbol" w:hint="default"/>
+      </w:rPr>
+    </w:lvl>
+    <w:lvl w:ilvl="7" w:tplc="04090003" w:tentative="1">
+      <w:start w:val="1"/>
+      <w:numFmt w:val="bullet"/>
+      <w:lvlText w:val="o"/>
+      <w:lvlJc w:val="left"/>
+      <w:pPr>
+        <w:ind w:left="6480" w:hanging="360"/>
+      </w:pPr>
+      <w:rPr>
+        <w:rFonts w:ascii="Courier New" w:hAnsi="Courier New" w:cs="Courier New" w:hint="default"/>
+      </w:rPr>
+    </w:lvl>
+    <w:lvl w:ilvl="8" w:tplc="04090005" w:tentative="1">
+      <w:start w:val="1"/>
+      <w:numFmt w:val="bullet"/>
+      <w:lvlText w:val=""/>
+      <w:lvlJc w:val="left"/>
+      <w:pPr>
+        <w:ind w:left="7200" w:hanging="360"/>
+      </w:pPr>
+      <w:rPr>
+        <w:rFonts w:ascii="Wingdings" w:hAnsi="Wingdings" w:hint="default"/>
+      </w:rPr>
+    </w:lvl>
+  </w:abstractNum>
+  <w:abstractNum w:abstractNumId="1" w15:restartNumberingAfterBreak="0">
     <w:nsid w:val="1CBF1485"/>
     <w:multiLevelType w:val="hybridMultilevel"/>
     <w:tmpl w:val="8BA85370"/>
@@ -1364,7 +1628,126 @@
       </w:pPr>
     </w:lvl>
   </w:abstractNum>
+  <w:abstractNum w:abstractNumId="2" w15:restartNumberingAfterBreak="0">
+    <w:nsid w:val="2BFE5DFB"/>
+    <w:multiLevelType w:val="hybridMultilevel"/>
+    <w:tmpl w:val="61625420"/>
+    <w:lvl w:ilvl="0" w:tplc="04090001">
+      <w:start w:val="1"/>
+      <w:numFmt w:val="bullet"/>
+      <w:lvlText w:val=""/>
+      <w:lvlJc w:val="left"/>
+      <w:pPr>
+        <w:ind w:left="1440" w:hanging="360"/>
+      </w:pPr>
+      <w:rPr>
+        <w:rFonts w:ascii="Symbol" w:hAnsi="Symbol" w:hint="default"/>
+      </w:rPr>
+    </w:lvl>
+    <w:lvl w:ilvl="1" w:tplc="04090003" w:tentative="1">
+      <w:start w:val="1"/>
+      <w:numFmt w:val="bullet"/>
+      <w:lvlText w:val="o"/>
+      <w:lvlJc w:val="left"/>
+      <w:pPr>
+        <w:ind w:left="2160" w:hanging="360"/>
+      </w:pPr>
+      <w:rPr>
+        <w:rFonts w:ascii="Courier New" w:hAnsi="Courier New" w:cs="Courier New" w:hint="default"/>
+      </w:rPr>
+    </w:lvl>
+    <w:lvl w:ilvl="2" w:tplc="04090005" w:tentative="1">
+      <w:start w:val="1"/>
+      <w:numFmt w:val="bullet"/>
+      <w:lvlText w:val=""/>
+      <w:lvlJc w:val="left"/>
+      <w:pPr>
+        <w:ind w:left="2880" w:hanging="360"/>
+      </w:pPr>
+      <w:rPr>
+        <w:rFonts w:ascii="Wingdings" w:hAnsi="Wingdings" w:hint="default"/>
+      </w:rPr>
+    </w:lvl>
+    <w:lvl w:ilvl="3" w:tplc="04090001" w:tentative="1">
+      <w:start w:val="1"/>
+      <w:numFmt w:val="bullet"/>
+      <w:lvlText w:val=""/>
+      <w:lvlJc w:val="left"/>
+      <w:pPr>
+        <w:ind w:left="3600" w:hanging="360"/>
+      </w:pPr>
+      <w:rPr>
+        <w:rFonts w:ascii="Symbol" w:hAnsi="Symbol" w:hint="default"/>
+      </w:rPr>
+    </w:lvl>
+    <w:lvl w:ilvl="4" w:tplc="04090003" w:tentative="1">
+      <w:start w:val="1"/>
+      <w:numFmt w:val="bullet"/>
+      <w:lvlText w:val="o"/>
+      <w:lvlJc w:val="left"/>
+      <w:pPr>
+        <w:ind w:left="4320" w:hanging="360"/>
+      </w:pPr>
+      <w:rPr>
+        <w:rFonts w:ascii="Courier New" w:hAnsi="Courier New" w:cs="Courier New" w:hint="default"/>
+      </w:rPr>
+    </w:lvl>
+    <w:lvl w:ilvl="5" w:tplc="04090005" w:tentative="1">
+      <w:start w:val="1"/>
+      <w:numFmt w:val="bullet"/>
+      <w:lvlText w:val=""/>
+      <w:lvlJc w:val="left"/>
+      <w:pPr>
+        <w:ind w:left="5040" w:hanging="360"/>
+      </w:pPr>
+      <w:rPr>
+        <w:rFonts w:ascii="Wingdings" w:hAnsi="Wingdings" w:hint="default"/>
+      </w:rPr>
+    </w:lvl>
+    <w:lvl w:ilvl="6" w:tplc="04090001" w:tentative="1">
+      <w:start w:val="1"/>
+      <w:numFmt w:val="bullet"/>
+      <w:lvlText w:val=""/>
+      <w:lvlJc w:val="left"/>
+      <w:pPr>
+        <w:ind w:left="5760" w:hanging="360"/>
+      </w:pPr>
+      <w:rPr>
+        <w:rFonts w:ascii="Symbol" w:hAnsi="Symbol" w:hint="default"/>
+      </w:rPr>
+    </w:lvl>
+    <w:lvl w:ilvl="7" w:tplc="04090003" w:tentative="1">
+      <w:start w:val="1"/>
+      <w:numFmt w:val="bullet"/>
+      <w:lvlText w:val="o"/>
+      <w:lvlJc w:val="left"/>
+      <w:pPr>
+        <w:ind w:left="6480" w:hanging="360"/>
+      </w:pPr>
+      <w:rPr>
+        <w:rFonts w:ascii="Courier New" w:hAnsi="Courier New" w:cs="Courier New" w:hint="default"/>
+      </w:rPr>
+    </w:lvl>
+    <w:lvl w:ilvl="8" w:tplc="04090005" w:tentative="1">
+      <w:start w:val="1"/>
+      <w:numFmt w:val="bullet"/>
+      <w:lvlText w:val=""/>
+      <w:lvlJc w:val="left"/>
+      <w:pPr>
+        <w:ind w:left="7200" w:hanging="360"/>
+      </w:pPr>
+      <w:rPr>
+        <w:rFonts w:ascii="Wingdings" w:hAnsi="Wingdings" w:hint="default"/>
+      </w:rPr>
+    </w:lvl>
+  </w:abstractNum>
   <w:num w:numId="1" w16cid:durableId="1399136058">
+    <w:abstractNumId w:val="1"/>
+  </w:num>
+  <w:num w:numId="2" w16cid:durableId="1817188917">
+    <w:abstractNumId w:val="2"/>
+  </w:num>
+  <w:num w:numId="3" w16cid:durableId="1438451702">
     <w:abstractNumId w:val="0"/>
   </w:num>
 </w:numbering>

</xml_diff>

<commit_message>
Modified Calculations in document
</commit_message>
<xml_diff>
--- a/Aerodynamics Design/Tilting Calculations.docx
+++ b/Aerodynamics Design/Tilting Calculations.docx
@@ -73,19 +73,6 @@
     </w:p>
     <w:p>
       <w:pPr>
-        <w:pStyle w:val="ListParagraph"/>
-        <w:numPr>
-          <w:ilvl w:val="0"/>
-          <w:numId w:val="3"/>
-        </w:numPr>
-        <w:rPr>
-          <w:sz w:val="24"/>
-          <w:szCs w:val="24"/>
-        </w:rPr>
-      </w:pPr>
-    </w:p>
-    <w:p>
-      <w:pPr>
         <w:rPr>
           <w:b/>
           <w:bCs/>
@@ -112,15 +99,15 @@
           <w:noProof/>
         </w:rPr>
         <w:drawing>
-          <wp:anchor distT="0" distB="0" distL="114300" distR="114300" simplePos="0" relativeHeight="251660288" behindDoc="0" locked="0" layoutInCell="1" allowOverlap="1" wp14:anchorId="5910D244" wp14:editId="26D2E924">
+          <wp:anchor distT="0" distB="0" distL="114300" distR="114300" simplePos="0" relativeHeight="251660288" behindDoc="0" locked="0" layoutInCell="1" allowOverlap="1" wp14:anchorId="5910D244" wp14:editId="07B0A11B">
             <wp:simplePos x="0" y="0"/>
             <wp:positionH relativeFrom="margin">
-              <wp:align>right</wp:align>
+              <wp:posOffset>3409950</wp:posOffset>
             </wp:positionH>
             <wp:positionV relativeFrom="paragraph">
               <wp:posOffset>5715</wp:posOffset>
             </wp:positionV>
-            <wp:extent cx="2393950" cy="1454785"/>
+            <wp:extent cx="2527300" cy="1009650"/>
             <wp:effectExtent l="0" t="0" r="6350" b="0"/>
             <wp:wrapSquare wrapText="bothSides"/>
             <wp:docPr id="3" name="Picture 3"/>
@@ -152,7 +139,7 @@
                   <pic:spPr bwMode="auto">
                     <a:xfrm>
                       <a:off x="0" y="0"/>
-                      <a:ext cx="2393950" cy="1454785"/>
+                      <a:ext cx="2527300" cy="1009650"/>
                     </a:xfrm>
                     <a:prstGeom prst="rect">
                       <a:avLst/>
@@ -165,6 +152,12 @@
                 </pic:pic>
               </a:graphicData>
             </a:graphic>
+            <wp14:sizeRelH relativeFrom="margin">
+              <wp14:pctWidth>0</wp14:pctWidth>
+            </wp14:sizeRelH>
+            <wp14:sizeRelV relativeFrom="margin">
+              <wp14:pctHeight>0</wp14:pctHeight>
+            </wp14:sizeRelV>
           </wp:anchor>
         </w:drawing>
       </w:r>
@@ -175,7 +168,6 @@
         <w:t>Thrust provided by rotors is divided into vertical and horizontal components depending on the instantaneous tilt angle.</w:t>
       </w:r>
     </w:p>
-    <w:p/>
     <w:p>
       <w:pPr>
         <w:ind w:firstLine="720"/>
@@ -189,19 +181,77 @@
             <w:rPr>
               <w:rFonts w:ascii="Cambria Math" w:hAnsi="Cambria Math"/>
             </w:rPr>
-            <m:t>Vetical Thrust=Weight of UAV</m:t>
+            <m:t>Vetical Thrust=Weight-lift=Thrust ∙sinθ                                                                                              =&gt;θ=</m:t>
           </m:r>
+          <m:sSup>
+            <m:sSupPr>
+              <m:ctrlPr>
+                <w:rPr>
+                  <w:rFonts w:ascii="Cambria Math" w:hAnsi="Cambria Math"/>
+                  <w:i/>
+                </w:rPr>
+              </m:ctrlPr>
+            </m:sSupPr>
+            <m:e>
+              <m:r>
+                <w:rPr>
+                  <w:rFonts w:ascii="Cambria Math" w:hAnsi="Cambria Math"/>
+                </w:rPr>
+                <m:t>sin</m:t>
+              </m:r>
+            </m:e>
+            <m:sup>
+              <m:r>
+                <w:rPr>
+                  <w:rFonts w:ascii="Cambria Math" w:hAnsi="Cambria Math"/>
+                </w:rPr>
+                <m:t>-1</m:t>
+              </m:r>
+            </m:sup>
+          </m:sSup>
+          <m:d>
+            <m:dPr>
+              <m:ctrlPr>
+                <w:rPr>
+                  <w:rFonts w:ascii="Cambria Math" w:hAnsi="Cambria Math"/>
+                  <w:i/>
+                </w:rPr>
+              </m:ctrlPr>
+            </m:dPr>
+            <m:e>
+              <m:f>
+                <m:fPr>
+                  <m:ctrlPr>
+                    <w:rPr>
+                      <w:rFonts w:ascii="Cambria Math" w:hAnsi="Cambria Math"/>
+                      <w:i/>
+                    </w:rPr>
+                  </m:ctrlPr>
+                </m:fPr>
+                <m:num>
+                  <m:r>
+                    <w:rPr>
+                      <w:rFonts w:ascii="Cambria Math" w:hAnsi="Cambria Math"/>
+                    </w:rPr>
+                    <m:t>Weight-lift</m:t>
+                  </m:r>
+                </m:num>
+                <m:den>
+                  <m:r>
+                    <w:rPr>
+                      <w:rFonts w:ascii="Cambria Math" w:hAnsi="Cambria Math"/>
+                    </w:rPr>
+                    <m:t>Thrust</m:t>
+                  </m:r>
+                </m:den>
+              </m:f>
+            </m:e>
+          </m:d>
           <m:r>
             <w:rPr>
               <w:rFonts w:ascii="Cambria Math" w:hAnsi="Cambria Math"/>
             </w:rPr>
-            <m:t>-lift</m:t>
-          </m:r>
-          <m:r>
-            <w:rPr>
-              <w:rFonts w:ascii="Cambria Math" w:hAnsi="Cambria Math"/>
-            </w:rPr>
-            <m:t>=6.9kg=Thrust ∙sinθ</m:t>
+            <m:t>---(i)</m:t>
           </m:r>
         </m:oMath>
       </m:oMathPara>
@@ -219,51 +269,234 @@
             <w:rPr>
               <w:rFonts w:ascii="Cambria Math" w:eastAsiaTheme="minorEastAsia" w:hAnsi="Cambria Math"/>
             </w:rPr>
-            <m:t>Horizontal Thrust=</m:t>
+            <m:t>Horizontal Thrust-drag=ma                 =&gt;a=</m:t>
           </m:r>
+          <m:f>
+            <m:fPr>
+              <m:ctrlPr>
+                <w:rPr>
+                  <w:rFonts w:ascii="Cambria Math" w:eastAsiaTheme="minorEastAsia" w:hAnsi="Cambria Math"/>
+                  <w:i/>
+                </w:rPr>
+              </m:ctrlPr>
+            </m:fPr>
+            <m:num>
+              <m:r>
+                <w:rPr>
+                  <w:rFonts w:ascii="Cambria Math" w:eastAsiaTheme="minorEastAsia" w:hAnsi="Cambria Math"/>
+                </w:rPr>
+                <m:t>Thrust∙cosθ-drag</m:t>
+              </m:r>
+            </m:num>
+            <m:den>
+              <m:r>
+                <w:rPr>
+                  <w:rFonts w:ascii="Cambria Math" w:eastAsiaTheme="minorEastAsia" w:hAnsi="Cambria Math"/>
+                </w:rPr>
+                <m:t>mass of UAV</m:t>
+              </m:r>
+            </m:den>
+          </m:f>
           <m:r>
             <w:rPr>
               <w:rFonts w:ascii="Cambria Math" w:eastAsiaTheme="minorEastAsia" w:hAnsi="Cambria Math"/>
             </w:rPr>
-            <m:t>drag force+ma=Thrust ∙cosθ =&gt;a=</m:t>
+            <m:t xml:space="preserve"> ---(ii)</m:t>
           </m:r>
-          <m:f>
-            <m:fPr>
-              <m:ctrlPr>
-                <w:rPr>
-                  <w:rFonts w:ascii="Cambria Math" w:eastAsiaTheme="minorEastAsia" w:hAnsi="Cambria Math"/>
-                  <w:i/>
-                </w:rPr>
-              </m:ctrlPr>
-            </m:fPr>
-            <m:num>
-              <m:r>
-                <w:rPr>
-                  <w:rFonts w:ascii="Cambria Math" w:eastAsiaTheme="minorEastAsia" w:hAnsi="Cambria Math"/>
-                </w:rPr>
-                <m:t>Thrust∙cosθ-drag force</m:t>
-              </m:r>
-            </m:num>
-            <m:den>
-              <m:r>
-                <w:rPr>
-                  <w:rFonts w:ascii="Cambria Math" w:eastAsiaTheme="minorEastAsia" w:hAnsi="Cambria Math"/>
-                </w:rPr>
-                <m:t>mass of UAV</m:t>
-              </m:r>
-            </m:den>
-          </m:f>
         </m:oMath>
       </m:oMathPara>
     </w:p>
-    <w:p/>
     <w:p>
-      <w:r>
-        <w:t>Treating the thrust force as an impulse during transition a relationship between the tilt angle and force was obtained. Knowing that the vertical and horizontal forces vary with a cos and sin functions respectively the following conclusions were made:</w:t>
+      <w:pPr>
+        <w:ind w:firstLine="720"/>
+        <w:rPr>
+          <w:rFonts w:eastAsiaTheme="minorEastAsia"/>
+        </w:rPr>
+      </w:pPr>
+      <w:r>
+        <w:rPr>
+          <w:rFonts w:eastAsiaTheme="minorEastAsia"/>
+        </w:rPr>
+        <w:t>A</w:t>
+      </w:r>
+      <w:r>
+        <w:rPr>
+          <w:rFonts w:eastAsiaTheme="minorEastAsia"/>
+        </w:rPr>
+        <w:t xml:space="preserve">cceleration of UAV is represented </w:t>
+      </w:r>
+      <w:r>
+        <w:rPr>
+          <w:rFonts w:eastAsiaTheme="minorEastAsia"/>
+        </w:rPr>
+        <w:t>as function of</w:t>
+      </w:r>
+      <w:r>
+        <w:rPr>
+          <w:rFonts w:eastAsiaTheme="minorEastAsia"/>
+        </w:rPr>
+        <w:t xml:space="preserve"> tilt angle</w:t>
+      </w:r>
+      <w:r>
+        <w:rPr>
+          <w:rFonts w:eastAsiaTheme="minorEastAsia"/>
+        </w:rPr>
+        <w:t xml:space="preserve"> &amp; drag force</w:t>
+      </w:r>
+      <w:r>
+        <w:rPr>
+          <w:rFonts w:eastAsiaTheme="minorEastAsia"/>
+        </w:rPr>
+        <w:t xml:space="preserve">. </w:t>
+      </w:r>
+      <w:r>
+        <w:rPr>
+          <w:rFonts w:eastAsiaTheme="minorEastAsia"/>
+        </w:rPr>
+        <w:t xml:space="preserve">Tilt angle is a function of lift in (i). </w:t>
+      </w:r>
+      <w:r>
+        <w:rPr>
+          <w:rFonts w:eastAsiaTheme="minorEastAsia"/>
+        </w:rPr>
+        <w:t>Fluent simulations show that drag &amp; lift can be written as function of horizontal velocity as:</w:t>
       </w:r>
     </w:p>
     <w:p>
       <w:pPr>
+        <w:ind w:firstLine="720"/>
+        <w:rPr>
+          <w:rFonts w:eastAsiaTheme="minorEastAsia"/>
+        </w:rPr>
+      </w:pPr>
+      <m:oMathPara>
+        <m:oMath>
+          <m:r>
+            <w:rPr>
+              <w:rFonts w:ascii="Cambria Math" w:eastAsiaTheme="minorEastAsia" w:hAnsi="Cambria Math"/>
+            </w:rPr>
+            <m:t>drag=0.350317</m:t>
+          </m:r>
+          <m:sSup>
+            <m:sSupPr>
+              <m:ctrlPr>
+                <w:rPr>
+                  <w:rFonts w:ascii="Cambria Math" w:eastAsiaTheme="minorEastAsia" w:hAnsi="Cambria Math"/>
+                  <w:i/>
+                </w:rPr>
+              </m:ctrlPr>
+            </m:sSupPr>
+            <m:e>
+              <m:r>
+                <w:rPr>
+                  <w:rFonts w:ascii="Cambria Math" w:eastAsiaTheme="minorEastAsia" w:hAnsi="Cambria Math"/>
+                </w:rPr>
+                <m:t>v</m:t>
+              </m:r>
+            </m:e>
+            <m:sup>
+              <m:r>
+                <w:rPr>
+                  <w:rFonts w:ascii="Cambria Math" w:eastAsiaTheme="minorEastAsia" w:hAnsi="Cambria Math"/>
+                </w:rPr>
+                <m:t>2</m:t>
+              </m:r>
+            </m:sup>
+          </m:sSup>
+          <m:r>
+            <w:rPr>
+              <w:rFonts w:ascii="Cambria Math" w:eastAsiaTheme="minorEastAsia" w:hAnsi="Cambria Math"/>
+            </w:rPr>
+            <m:t>-0.202576v ---</m:t>
+          </m:r>
+          <m:d>
+            <m:dPr>
+              <m:ctrlPr>
+                <w:rPr>
+                  <w:rFonts w:ascii="Cambria Math" w:eastAsiaTheme="minorEastAsia" w:hAnsi="Cambria Math"/>
+                  <w:i/>
+                </w:rPr>
+              </m:ctrlPr>
+            </m:dPr>
+            <m:e>
+              <m:r>
+                <w:rPr>
+                  <w:rFonts w:ascii="Cambria Math" w:eastAsiaTheme="minorEastAsia" w:hAnsi="Cambria Math"/>
+                </w:rPr>
+                <m:t>iii</m:t>
+              </m:r>
+            </m:e>
+          </m:d>
+          <m:r>
+            <w:rPr>
+              <w:rFonts w:ascii="Cambria Math" w:eastAsiaTheme="minorEastAsia" w:hAnsi="Cambria Math"/>
+            </w:rPr>
+            <m:t xml:space="preserve">   lift=0.0350823</m:t>
+          </m:r>
+          <m:sSup>
+            <m:sSupPr>
+              <m:ctrlPr>
+                <w:rPr>
+                  <w:rFonts w:ascii="Cambria Math" w:eastAsiaTheme="minorEastAsia" w:hAnsi="Cambria Math"/>
+                  <w:i/>
+                </w:rPr>
+              </m:ctrlPr>
+            </m:sSupPr>
+            <m:e>
+              <m:r>
+                <w:rPr>
+                  <w:rFonts w:ascii="Cambria Math" w:eastAsiaTheme="minorEastAsia" w:hAnsi="Cambria Math"/>
+                </w:rPr>
+                <m:t>v</m:t>
+              </m:r>
+            </m:e>
+            <m:sup>
+              <m:r>
+                <w:rPr>
+                  <w:rFonts w:ascii="Cambria Math" w:eastAsiaTheme="minorEastAsia" w:hAnsi="Cambria Math"/>
+                </w:rPr>
+                <m:t>2</m:t>
+              </m:r>
+            </m:sup>
+          </m:sSup>
+          <m:r>
+            <w:rPr>
+              <w:rFonts w:ascii="Cambria Math" w:eastAsiaTheme="minorEastAsia" w:hAnsi="Cambria Math"/>
+            </w:rPr>
+            <m:t>+0.00372739v---(iv)</m:t>
+          </m:r>
+        </m:oMath>
+      </m:oMathPara>
+    </w:p>
+    <w:p>
+      <w:pPr>
+        <w:ind w:firstLine="720"/>
+        <w:rPr>
+          <w:rFonts w:eastAsiaTheme="minorEastAsia"/>
+        </w:rPr>
+      </w:pPr>
+      <w:r>
+        <w:rPr>
+          <w:rFonts w:eastAsiaTheme="minorEastAsia"/>
+        </w:rPr>
+        <w:t xml:space="preserve">Hence, using (i) and (iv), </w:t>
+      </w:r>
+      <w:r>
+        <w:rPr>
+          <w:rFonts w:eastAsiaTheme="minorEastAsia" w:cstheme="minorHAnsi"/>
+        </w:rPr>
+        <w:t>θ</w:t>
+      </w:r>
+      <w:r>
+        <w:rPr>
+          <w:rFonts w:eastAsiaTheme="minorEastAsia"/>
+        </w:rPr>
+        <w:t xml:space="preserve"> can be written as function of velocity.</w:t>
+      </w:r>
+    </w:p>
+    <w:p>
+      <w:pPr>
+        <w:ind w:firstLine="720"/>
         <w:rPr>
           <w:rFonts w:eastAsiaTheme="minorEastAsia"/>
         </w:rPr>
@@ -274,6 +507,969 @@
             <w:rPr>
               <w:rFonts w:ascii="Cambria Math" w:hAnsi="Cambria Math"/>
             </w:rPr>
+            <m:t>θ=</m:t>
+          </m:r>
+          <m:sSup>
+            <m:sSupPr>
+              <m:ctrlPr>
+                <w:rPr>
+                  <w:rFonts w:ascii="Cambria Math" w:hAnsi="Cambria Math"/>
+                  <w:i/>
+                </w:rPr>
+              </m:ctrlPr>
+            </m:sSupPr>
+            <m:e>
+              <m:r>
+                <w:rPr>
+                  <w:rFonts w:ascii="Cambria Math" w:hAnsi="Cambria Math"/>
+                </w:rPr>
+                <m:t>sin</m:t>
+              </m:r>
+            </m:e>
+            <m:sup>
+              <m:r>
+                <w:rPr>
+                  <w:rFonts w:ascii="Cambria Math" w:hAnsi="Cambria Math"/>
+                </w:rPr>
+                <m:t>-1</m:t>
+              </m:r>
+            </m:sup>
+          </m:sSup>
+          <m:d>
+            <m:dPr>
+              <m:ctrlPr>
+                <w:rPr>
+                  <w:rFonts w:ascii="Cambria Math" w:hAnsi="Cambria Math"/>
+                  <w:i/>
+                </w:rPr>
+              </m:ctrlPr>
+            </m:dPr>
+            <m:e>
+              <m:f>
+                <m:fPr>
+                  <m:ctrlPr>
+                    <w:rPr>
+                      <w:rFonts w:ascii="Cambria Math" w:hAnsi="Cambria Math"/>
+                      <w:i/>
+                    </w:rPr>
+                  </m:ctrlPr>
+                </m:fPr>
+                <m:num>
+                  <m:r>
+                    <w:rPr>
+                      <w:rFonts w:ascii="Cambria Math" w:hAnsi="Cambria Math"/>
+                    </w:rPr>
+                    <m:t>Weight-</m:t>
+                  </m:r>
+                  <m:r>
+                    <w:rPr>
+                      <w:rFonts w:ascii="Cambria Math" w:eastAsiaTheme="minorEastAsia" w:hAnsi="Cambria Math"/>
+                    </w:rPr>
+                    <m:t>0.0350823</m:t>
+                  </m:r>
+                  <m:sSup>
+                    <m:sSupPr>
+                      <m:ctrlPr>
+                        <w:rPr>
+                          <w:rFonts w:ascii="Cambria Math" w:eastAsiaTheme="minorEastAsia" w:hAnsi="Cambria Math"/>
+                          <w:i/>
+                        </w:rPr>
+                      </m:ctrlPr>
+                    </m:sSupPr>
+                    <m:e>
+                      <m:r>
+                        <w:rPr>
+                          <w:rFonts w:ascii="Cambria Math" w:eastAsiaTheme="minorEastAsia" w:hAnsi="Cambria Math"/>
+                        </w:rPr>
+                        <m:t>v</m:t>
+                      </m:r>
+                    </m:e>
+                    <m:sup>
+                      <m:r>
+                        <w:rPr>
+                          <w:rFonts w:ascii="Cambria Math" w:eastAsiaTheme="minorEastAsia" w:hAnsi="Cambria Math"/>
+                        </w:rPr>
+                        <m:t>2</m:t>
+                      </m:r>
+                    </m:sup>
+                  </m:sSup>
+                  <m:r>
+                    <w:rPr>
+                      <w:rFonts w:ascii="Cambria Math" w:eastAsiaTheme="minorEastAsia" w:hAnsi="Cambria Math"/>
+                    </w:rPr>
+                    <m:t>+0.00372739v</m:t>
+                  </m:r>
+                </m:num>
+                <m:den>
+                  <m:r>
+                    <w:rPr>
+                      <w:rFonts w:ascii="Cambria Math" w:hAnsi="Cambria Math"/>
+                    </w:rPr>
+                    <m:t>Thrust</m:t>
+                  </m:r>
+                </m:den>
+              </m:f>
+            </m:e>
+          </m:d>
+          <m:r>
+            <w:rPr>
+              <w:rFonts w:ascii="Cambria Math" w:hAnsi="Cambria Math"/>
+            </w:rPr>
+            <m:t>---(v)</m:t>
+          </m:r>
+        </m:oMath>
+      </m:oMathPara>
+    </w:p>
+    <w:p>
+      <w:pPr>
+        <w:rPr>
+          <w:rFonts w:eastAsiaTheme="minorEastAsia"/>
+        </w:rPr>
+      </w:pPr>
+      <w:r>
+        <w:rPr>
+          <w:rFonts w:eastAsiaTheme="minorEastAsia"/>
+        </w:rPr>
+        <w:t>Using</w:t>
+      </w:r>
+      <w:r>
+        <w:rPr>
+          <w:rFonts w:eastAsiaTheme="minorEastAsia"/>
+        </w:rPr>
+        <w:t xml:space="preserve"> </w:t>
+      </w:r>
+      <w:r>
+        <w:rPr>
+          <w:rFonts w:eastAsiaTheme="minorEastAsia"/>
+        </w:rPr>
+        <w:t>(ii)</w:t>
+      </w:r>
+      <w:r>
+        <w:rPr>
+          <w:rFonts w:eastAsiaTheme="minorEastAsia"/>
+        </w:rPr>
+        <w:t>, (iii) &amp; (v)</w:t>
+      </w:r>
+      <w:r>
+        <w:rPr>
+          <w:rFonts w:eastAsiaTheme="minorEastAsia"/>
+        </w:rPr>
+        <w:t xml:space="preserve">, acceleration </w:t>
+      </w:r>
+      <w:r>
+        <w:rPr>
+          <w:rFonts w:eastAsiaTheme="minorEastAsia"/>
+        </w:rPr>
+        <w:t>is</w:t>
+      </w:r>
+      <w:r>
+        <w:rPr>
+          <w:rFonts w:eastAsiaTheme="minorEastAsia"/>
+        </w:rPr>
+        <w:t xml:space="preserve"> written as function of velocity. Hence, equation </w:t>
+      </w:r>
+      <w:r>
+        <w:rPr>
+          <w:rFonts w:eastAsiaTheme="minorEastAsia"/>
+        </w:rPr>
+        <w:t>becomes</w:t>
+      </w:r>
+      <w:r>
+        <w:rPr>
+          <w:rFonts w:eastAsiaTheme="minorEastAsia"/>
+        </w:rPr>
+        <w:t>:</w:t>
+      </w:r>
+    </w:p>
+    <w:p>
+      <w:pPr>
+        <w:ind w:firstLine="720"/>
+        <w:rPr>
+          <w:rFonts w:eastAsiaTheme="minorEastAsia"/>
+        </w:rPr>
+      </w:pPr>
+      <m:oMathPara>
+        <m:oMath>
+          <m:r>
+            <w:rPr>
+              <w:rFonts w:ascii="Cambria Math" w:eastAsiaTheme="minorEastAsia" w:hAnsi="Cambria Math"/>
+            </w:rPr>
+            <m:t>a=</m:t>
+          </m:r>
+          <m:f>
+            <m:fPr>
+              <m:ctrlPr>
+                <w:rPr>
+                  <w:rFonts w:ascii="Cambria Math" w:eastAsiaTheme="minorEastAsia" w:hAnsi="Cambria Math"/>
+                  <w:i/>
+                </w:rPr>
+              </m:ctrlPr>
+            </m:fPr>
+            <m:num>
+              <m:r>
+                <w:rPr>
+                  <w:rFonts w:ascii="Cambria Math" w:eastAsiaTheme="minorEastAsia" w:hAnsi="Cambria Math"/>
+                </w:rPr>
+                <m:t>Thrust∙</m:t>
+              </m:r>
+              <m:r>
+                <m:rPr>
+                  <m:sty m:val="p"/>
+                </m:rPr>
+                <w:rPr>
+                  <w:rFonts w:ascii="Cambria Math" w:eastAsiaTheme="minorEastAsia" w:hAnsi="Cambria Math"/>
+                </w:rPr>
+                <m:t>cos⁡</m:t>
+              </m:r>
+              <m:r>
+                <w:rPr>
+                  <w:rFonts w:ascii="Cambria Math" w:eastAsiaTheme="minorEastAsia" w:hAnsi="Cambria Math"/>
+                </w:rPr>
+                <m:t>(</m:t>
+              </m:r>
+              <m:sSup>
+                <m:sSupPr>
+                  <m:ctrlPr>
+                    <w:rPr>
+                      <w:rFonts w:ascii="Cambria Math" w:hAnsi="Cambria Math"/>
+                      <w:i/>
+                    </w:rPr>
+                  </m:ctrlPr>
+                </m:sSupPr>
+                <m:e>
+                  <m:r>
+                    <w:rPr>
+                      <w:rFonts w:ascii="Cambria Math" w:hAnsi="Cambria Math"/>
+                    </w:rPr>
+                    <m:t>sin</m:t>
+                  </m:r>
+                </m:e>
+                <m:sup>
+                  <m:r>
+                    <w:rPr>
+                      <w:rFonts w:ascii="Cambria Math" w:hAnsi="Cambria Math"/>
+                    </w:rPr>
+                    <m:t>-1</m:t>
+                  </m:r>
+                </m:sup>
+              </m:sSup>
+              <m:d>
+                <m:dPr>
+                  <m:ctrlPr>
+                    <w:rPr>
+                      <w:rFonts w:ascii="Cambria Math" w:hAnsi="Cambria Math"/>
+                      <w:i/>
+                    </w:rPr>
+                  </m:ctrlPr>
+                </m:dPr>
+                <m:e>
+                  <m:f>
+                    <m:fPr>
+                      <m:ctrlPr>
+                        <w:rPr>
+                          <w:rFonts w:ascii="Cambria Math" w:hAnsi="Cambria Math"/>
+                          <w:i/>
+                        </w:rPr>
+                      </m:ctrlPr>
+                    </m:fPr>
+                    <m:num>
+                      <m:r>
+                        <w:rPr>
+                          <w:rFonts w:ascii="Cambria Math" w:hAnsi="Cambria Math"/>
+                        </w:rPr>
+                        <m:t>Weight-</m:t>
+                      </m:r>
+                      <m:r>
+                        <w:rPr>
+                          <w:rFonts w:ascii="Cambria Math" w:eastAsiaTheme="minorEastAsia" w:hAnsi="Cambria Math"/>
+                        </w:rPr>
+                        <m:t>0.0350823</m:t>
+                      </m:r>
+                      <m:sSup>
+                        <m:sSupPr>
+                          <m:ctrlPr>
+                            <w:rPr>
+                              <w:rFonts w:ascii="Cambria Math" w:eastAsiaTheme="minorEastAsia" w:hAnsi="Cambria Math"/>
+                              <w:i/>
+                            </w:rPr>
+                          </m:ctrlPr>
+                        </m:sSupPr>
+                        <m:e>
+                          <m:r>
+                            <w:rPr>
+                              <w:rFonts w:ascii="Cambria Math" w:eastAsiaTheme="minorEastAsia" w:hAnsi="Cambria Math"/>
+                            </w:rPr>
+                            <m:t>v</m:t>
+                          </m:r>
+                        </m:e>
+                        <m:sup>
+                          <m:r>
+                            <w:rPr>
+                              <w:rFonts w:ascii="Cambria Math" w:eastAsiaTheme="minorEastAsia" w:hAnsi="Cambria Math"/>
+                            </w:rPr>
+                            <m:t>2</m:t>
+                          </m:r>
+                        </m:sup>
+                      </m:sSup>
+                      <m:r>
+                        <w:rPr>
+                          <w:rFonts w:ascii="Cambria Math" w:eastAsiaTheme="minorEastAsia" w:hAnsi="Cambria Math"/>
+                        </w:rPr>
+                        <m:t>+0.00372739v</m:t>
+                      </m:r>
+                    </m:num>
+                    <m:den>
+                      <m:r>
+                        <w:rPr>
+                          <w:rFonts w:ascii="Cambria Math" w:hAnsi="Cambria Math"/>
+                        </w:rPr>
+                        <m:t>Thrust</m:t>
+                      </m:r>
+                    </m:den>
+                  </m:f>
+                </m:e>
+              </m:d>
+              <m:r>
+                <w:rPr>
+                  <w:rFonts w:ascii="Cambria Math" w:eastAsiaTheme="minorEastAsia" w:hAnsi="Cambria Math"/>
+                </w:rPr>
+                <m:t>)-drag</m:t>
+              </m:r>
+            </m:num>
+            <m:den>
+              <m:r>
+                <w:rPr>
+                  <w:rFonts w:ascii="Cambria Math" w:eastAsiaTheme="minorEastAsia" w:hAnsi="Cambria Math"/>
+                </w:rPr>
+                <m:t>mass of UAV</m:t>
+              </m:r>
+            </m:den>
+          </m:f>
+          <m:r>
+            <w:rPr>
+              <w:rFonts w:ascii="Cambria Math" w:eastAsiaTheme="minorEastAsia" w:hAnsi="Cambria Math"/>
+            </w:rPr>
+            <m:t>---(vi)</m:t>
+          </m:r>
+        </m:oMath>
+      </m:oMathPara>
+    </w:p>
+    <w:p>
+      <w:pPr>
+        <w:rPr>
+          <w:rFonts w:eastAsiaTheme="minorEastAsia"/>
+        </w:rPr>
+      </w:pPr>
+      <w:r>
+        <w:rPr>
+          <w:rFonts w:eastAsiaTheme="minorEastAsia"/>
+        </w:rPr>
+        <w:t xml:space="preserve">Velocity &amp; Speed are given as:          </w:t>
+      </w:r>
+      <m:oMath>
+        <m:r>
+          <w:rPr>
+            <w:rFonts w:ascii="Cambria Math" w:eastAsiaTheme="minorEastAsia" w:hAnsi="Cambria Math"/>
+          </w:rPr>
+          <m:t xml:space="preserve">v= </m:t>
+        </m:r>
+        <m:nary>
+          <m:naryPr>
+            <m:limLoc m:val="subSup"/>
+            <m:ctrlPr>
+              <w:rPr>
+                <w:rFonts w:ascii="Cambria Math" w:eastAsiaTheme="minorEastAsia" w:hAnsi="Cambria Math"/>
+                <w:i/>
+              </w:rPr>
+            </m:ctrlPr>
+          </m:naryPr>
+          <m:sub>
+            <m:sSub>
+              <m:sSubPr>
+                <m:ctrlPr>
+                  <w:rPr>
+                    <w:rFonts w:ascii="Cambria Math" w:eastAsiaTheme="minorEastAsia" w:hAnsi="Cambria Math"/>
+                    <w:i/>
+                  </w:rPr>
+                </m:ctrlPr>
+              </m:sSubPr>
+              <m:e>
+                <m:r>
+                  <w:rPr>
+                    <w:rFonts w:ascii="Cambria Math" w:eastAsiaTheme="minorEastAsia" w:hAnsi="Cambria Math"/>
+                  </w:rPr>
+                  <m:t>t</m:t>
+                </m:r>
+              </m:e>
+              <m:sub>
+                <m:r>
+                  <w:rPr>
+                    <w:rFonts w:ascii="Cambria Math" w:eastAsiaTheme="minorEastAsia" w:hAnsi="Cambria Math"/>
+                  </w:rPr>
+                  <m:t>0</m:t>
+                </m:r>
+              </m:sub>
+            </m:sSub>
+          </m:sub>
+          <m:sup>
+            <m:r>
+              <w:rPr>
+                <w:rFonts w:ascii="Cambria Math" w:eastAsiaTheme="minorEastAsia" w:hAnsi="Cambria Math"/>
+              </w:rPr>
+              <m:t>t</m:t>
+            </m:r>
+          </m:sup>
+          <m:e>
+            <m:r>
+              <w:rPr>
+                <w:rFonts w:ascii="Cambria Math" w:eastAsiaTheme="minorEastAsia" w:hAnsi="Cambria Math"/>
+              </w:rPr>
+              <m:t>a</m:t>
+            </m:r>
+          </m:e>
+        </m:nary>
+        <m:r>
+          <w:rPr>
+            <w:rFonts w:ascii="Cambria Math" w:eastAsiaTheme="minorEastAsia" w:hAnsi="Cambria Math"/>
+          </w:rPr>
+          <m:t>dt---</m:t>
+        </m:r>
+        <m:d>
+          <m:dPr>
+            <m:ctrlPr>
+              <w:rPr>
+                <w:rFonts w:ascii="Cambria Math" w:eastAsiaTheme="minorEastAsia" w:hAnsi="Cambria Math"/>
+                <w:i/>
+              </w:rPr>
+            </m:ctrlPr>
+          </m:dPr>
+          <m:e>
+            <m:r>
+              <w:rPr>
+                <w:rFonts w:ascii="Cambria Math" w:eastAsiaTheme="minorEastAsia" w:hAnsi="Cambria Math"/>
+              </w:rPr>
+              <m:t>vii</m:t>
+            </m:r>
+          </m:e>
+        </m:d>
+        <m:r>
+          <w:rPr>
+            <w:rFonts w:ascii="Cambria Math" w:eastAsiaTheme="minorEastAsia" w:hAnsi="Cambria Math"/>
+          </w:rPr>
+          <m:t xml:space="preserve">          distance s= </m:t>
+        </m:r>
+        <m:nary>
+          <m:naryPr>
+            <m:limLoc m:val="subSup"/>
+            <m:ctrlPr>
+              <w:rPr>
+                <w:rFonts w:ascii="Cambria Math" w:eastAsiaTheme="minorEastAsia" w:hAnsi="Cambria Math"/>
+                <w:i/>
+              </w:rPr>
+            </m:ctrlPr>
+          </m:naryPr>
+          <m:sub>
+            <m:sSub>
+              <m:sSubPr>
+                <m:ctrlPr>
+                  <w:rPr>
+                    <w:rFonts w:ascii="Cambria Math" w:eastAsiaTheme="minorEastAsia" w:hAnsi="Cambria Math"/>
+                    <w:i/>
+                  </w:rPr>
+                </m:ctrlPr>
+              </m:sSubPr>
+              <m:e>
+                <m:r>
+                  <w:rPr>
+                    <w:rFonts w:ascii="Cambria Math" w:eastAsiaTheme="minorEastAsia" w:hAnsi="Cambria Math"/>
+                  </w:rPr>
+                  <m:t>t</m:t>
+                </m:r>
+              </m:e>
+              <m:sub>
+                <m:r>
+                  <w:rPr>
+                    <w:rFonts w:ascii="Cambria Math" w:eastAsiaTheme="minorEastAsia" w:hAnsi="Cambria Math"/>
+                  </w:rPr>
+                  <m:t>0</m:t>
+                </m:r>
+              </m:sub>
+            </m:sSub>
+          </m:sub>
+          <m:sup>
+            <m:r>
+              <w:rPr>
+                <w:rFonts w:ascii="Cambria Math" w:eastAsiaTheme="minorEastAsia" w:hAnsi="Cambria Math"/>
+              </w:rPr>
+              <m:t>t</m:t>
+            </m:r>
+          </m:sup>
+          <m:e>
+            <m:r>
+              <w:rPr>
+                <w:rFonts w:ascii="Cambria Math" w:eastAsiaTheme="minorEastAsia" w:hAnsi="Cambria Math"/>
+              </w:rPr>
+              <m:t>v</m:t>
+            </m:r>
+          </m:e>
+        </m:nary>
+        <m:r>
+          <w:rPr>
+            <w:rFonts w:ascii="Cambria Math" w:eastAsiaTheme="minorEastAsia" w:hAnsi="Cambria Math"/>
+          </w:rPr>
+          <m:t>dt---(viii)</m:t>
+        </m:r>
+      </m:oMath>
+    </w:p>
+    <w:p>
+      <w:pPr>
+        <w:rPr>
+          <w:rFonts w:eastAsiaTheme="minorEastAsia"/>
+        </w:rPr>
+      </w:pPr>
+      <w:r>
+        <w:rPr>
+          <w:rFonts w:eastAsiaTheme="minorEastAsia"/>
+        </w:rPr>
+        <w:t>Since the flight controller doesn’t control tilting in a continuous way but in a discrete way, i.e., changing every clock cycle. Which changes the tilt angle every micro-second according to the equations above</w:t>
+      </w:r>
+      <w:r>
+        <w:rPr>
+          <w:rFonts w:eastAsiaTheme="minorEastAsia"/>
+        </w:rPr>
+        <w:t>.</w:t>
+      </w:r>
+    </w:p>
+    <w:p>
+      <w:pPr>
+        <w:rPr>
+          <w:rFonts w:eastAsiaTheme="minorEastAsia"/>
+        </w:rPr>
+      </w:pPr>
+      <w:r>
+        <w:rPr>
+          <w:rFonts w:eastAsiaTheme="minorEastAsia"/>
+        </w:rPr>
+        <w:t>T</w:t>
+      </w:r>
+      <w:r>
+        <w:rPr>
+          <w:rFonts w:eastAsiaTheme="minorEastAsia"/>
+        </w:rPr>
+        <w:t>he easiest and most accurate way to calculate the complete</w:t>
+      </w:r>
+      <w:r>
+        <w:rPr>
+          <w:rFonts w:eastAsiaTheme="minorEastAsia"/>
+        </w:rPr>
+        <w:t xml:space="preserve"> spectrum of</w:t>
+      </w:r>
+      <w:r>
+        <w:rPr>
+          <w:rFonts w:eastAsiaTheme="minorEastAsia"/>
+        </w:rPr>
+        <w:t xml:space="preserve"> tilt angle, horizontal &amp; vertical speed, </w:t>
+      </w:r>
+      <w:r>
+        <w:rPr>
+          <w:rFonts w:eastAsiaTheme="minorEastAsia"/>
+        </w:rPr>
+        <w:t>lift,</w:t>
+      </w:r>
+      <w:r>
+        <w:rPr>
+          <w:rFonts w:eastAsiaTheme="minorEastAsia"/>
+        </w:rPr>
+        <w:t xml:space="preserve"> and drag</w:t>
+      </w:r>
+      <w:r>
+        <w:rPr>
+          <w:rFonts w:eastAsiaTheme="minorEastAsia"/>
+        </w:rPr>
+        <w:t xml:space="preserve"> is to distribute time domain into discrete parts of microseconds </w:t>
+      </w:r>
+      <w:r>
+        <w:rPr>
+          <w:rFonts w:eastAsiaTheme="minorEastAsia"/>
+        </w:rPr>
+        <w:t>(</w:t>
+      </w:r>
+      <w:r>
+        <w:rPr>
+          <w:rFonts w:eastAsiaTheme="minorEastAsia" w:cstheme="minorHAnsi"/>
+        </w:rPr>
+        <w:t>Δ</w:t>
+      </w:r>
+      <w:r>
+        <w:rPr>
+          <w:rFonts w:eastAsiaTheme="minorEastAsia"/>
+        </w:rPr>
+        <w:t xml:space="preserve">t) </w:t>
+      </w:r>
+      <w:r>
+        <w:rPr>
+          <w:rFonts w:eastAsiaTheme="minorEastAsia"/>
+        </w:rPr>
+        <w:t>and then</w:t>
+      </w:r>
+      <w:r>
+        <w:rPr>
+          <w:rFonts w:eastAsiaTheme="minorEastAsia"/>
+        </w:rPr>
+        <w:t>,</w:t>
+      </w:r>
+      <w:r>
+        <w:rPr>
+          <w:rFonts w:eastAsiaTheme="minorEastAsia"/>
+        </w:rPr>
+        <w:t xml:space="preserve"> from t = 0s &amp; v = 0ms</w:t>
+      </w:r>
+      <w:r>
+        <w:rPr>
+          <w:rFonts w:eastAsiaTheme="minorEastAsia"/>
+          <w:vertAlign w:val="superscript"/>
+        </w:rPr>
+        <w:t>-1</w:t>
+      </w:r>
+      <w:r>
+        <w:rPr>
+          <w:rFonts w:eastAsiaTheme="minorEastAsia"/>
+        </w:rPr>
+        <w:t>, start calculating lift, drag and acceleration. Use</w:t>
+      </w:r>
+      <w:r>
+        <w:rPr>
+          <w:rFonts w:eastAsiaTheme="minorEastAsia"/>
+        </w:rPr>
+        <w:t xml:space="preserve"> </w:t>
+      </w:r>
+      <m:oMath>
+        <m:sSub>
+          <m:sSubPr>
+            <m:ctrlPr>
+              <w:rPr>
+                <w:rFonts w:ascii="Cambria Math" w:eastAsiaTheme="minorEastAsia" w:hAnsi="Cambria Math"/>
+                <w:i/>
+              </w:rPr>
+            </m:ctrlPr>
+          </m:sSubPr>
+          <m:e>
+            <m:r>
+              <w:rPr>
+                <w:rFonts w:ascii="Cambria Math" w:eastAsiaTheme="minorEastAsia" w:hAnsi="Cambria Math"/>
+              </w:rPr>
+              <m:t>v</m:t>
+            </m:r>
+          </m:e>
+          <m:sub>
+            <m:r>
+              <w:rPr>
+                <w:rFonts w:ascii="Cambria Math" w:eastAsiaTheme="minorEastAsia" w:hAnsi="Cambria Math"/>
+              </w:rPr>
+              <m:t>i+1</m:t>
+            </m:r>
+          </m:sub>
+        </m:sSub>
+        <m:r>
+          <w:rPr>
+            <w:rFonts w:ascii="Cambria Math" w:eastAsiaTheme="minorEastAsia" w:hAnsi="Cambria Math"/>
+          </w:rPr>
+          <m:t>=</m:t>
+        </m:r>
+        <m:sSub>
+          <m:sSubPr>
+            <m:ctrlPr>
+              <w:rPr>
+                <w:rFonts w:ascii="Cambria Math" w:eastAsiaTheme="minorEastAsia" w:hAnsi="Cambria Math"/>
+                <w:i/>
+              </w:rPr>
+            </m:ctrlPr>
+          </m:sSubPr>
+          <m:e>
+            <m:r>
+              <w:rPr>
+                <w:rFonts w:ascii="Cambria Math" w:eastAsiaTheme="minorEastAsia" w:hAnsi="Cambria Math"/>
+              </w:rPr>
+              <m:t>v</m:t>
+            </m:r>
+          </m:e>
+          <m:sub>
+            <m:r>
+              <w:rPr>
+                <w:rFonts w:ascii="Cambria Math" w:eastAsiaTheme="minorEastAsia" w:hAnsi="Cambria Math"/>
+              </w:rPr>
+              <m:t>i</m:t>
+            </m:r>
+          </m:sub>
+        </m:sSub>
+        <m:r>
+          <w:rPr>
+            <w:rFonts w:ascii="Cambria Math" w:eastAsiaTheme="minorEastAsia" w:hAnsi="Cambria Math"/>
+          </w:rPr>
+          <m:t>+</m:t>
+        </m:r>
+        <m:sSub>
+          <m:sSubPr>
+            <m:ctrlPr>
+              <w:rPr>
+                <w:rFonts w:ascii="Cambria Math" w:eastAsiaTheme="minorEastAsia" w:hAnsi="Cambria Math"/>
+                <w:i/>
+              </w:rPr>
+            </m:ctrlPr>
+          </m:sSubPr>
+          <m:e>
+            <m:r>
+              <w:rPr>
+                <w:rFonts w:ascii="Cambria Math" w:eastAsiaTheme="minorEastAsia" w:hAnsi="Cambria Math"/>
+              </w:rPr>
+              <m:t>a</m:t>
+            </m:r>
+          </m:e>
+          <m:sub>
+            <m:r>
+              <w:rPr>
+                <w:rFonts w:ascii="Cambria Math" w:eastAsiaTheme="minorEastAsia" w:hAnsi="Cambria Math"/>
+              </w:rPr>
+              <m:t>i</m:t>
+            </m:r>
+          </m:sub>
+        </m:sSub>
+        <m:r>
+          <w:rPr>
+            <w:rFonts w:ascii="Cambria Math" w:eastAsiaTheme="minorEastAsia" w:hAnsi="Cambria Math"/>
+          </w:rPr>
+          <m:t>Δt---</m:t>
+        </m:r>
+        <m:d>
+          <m:dPr>
+            <m:ctrlPr>
+              <w:rPr>
+                <w:rFonts w:ascii="Cambria Math" w:eastAsiaTheme="minorEastAsia" w:hAnsi="Cambria Math"/>
+                <w:i/>
+              </w:rPr>
+            </m:ctrlPr>
+          </m:dPr>
+          <m:e>
+            <m:r>
+              <w:rPr>
+                <w:rFonts w:ascii="Cambria Math" w:eastAsiaTheme="minorEastAsia" w:hAnsi="Cambria Math"/>
+              </w:rPr>
+              <m:t>ix</m:t>
+            </m:r>
+          </m:e>
+        </m:d>
+      </m:oMath>
+      <w:r>
+        <w:rPr>
+          <w:rFonts w:eastAsiaTheme="minorEastAsia"/>
+        </w:rPr>
+        <w:t xml:space="preserve">     </w:t>
+      </w:r>
+      <w:r>
+        <w:rPr>
+          <w:rFonts w:eastAsiaTheme="minorEastAsia"/>
+        </w:rPr>
+        <w:t>&amp;</w:t>
+      </w:r>
+      <w:r>
+        <w:rPr>
+          <w:rFonts w:eastAsiaTheme="minorEastAsia"/>
+        </w:rPr>
+        <w:t xml:space="preserve"> </w:t>
+      </w:r>
+      <w:r>
+        <w:rPr>
+          <w:rFonts w:eastAsiaTheme="minorEastAsia"/>
+        </w:rPr>
+        <w:t xml:space="preserve"> </w:t>
+      </w:r>
+      <w:r>
+        <w:rPr>
+          <w:rFonts w:eastAsiaTheme="minorEastAsia"/>
+        </w:rPr>
+        <w:t xml:space="preserve">   </w:t>
+      </w:r>
+      <m:oMath>
+        <m:sSub>
+          <m:sSubPr>
+            <m:ctrlPr>
+              <w:rPr>
+                <w:rFonts w:ascii="Cambria Math" w:eastAsiaTheme="minorEastAsia" w:hAnsi="Cambria Math"/>
+                <w:i/>
+              </w:rPr>
+            </m:ctrlPr>
+          </m:sSubPr>
+          <m:e>
+            <m:r>
+              <w:rPr>
+                <w:rFonts w:ascii="Cambria Math" w:eastAsiaTheme="minorEastAsia" w:hAnsi="Cambria Math"/>
+              </w:rPr>
+              <m:t>s</m:t>
+            </m:r>
+          </m:e>
+          <m:sub>
+            <m:r>
+              <w:rPr>
+                <w:rFonts w:ascii="Cambria Math" w:eastAsiaTheme="minorEastAsia" w:hAnsi="Cambria Math"/>
+              </w:rPr>
+              <m:t>i</m:t>
+            </m:r>
+          </m:sub>
+        </m:sSub>
+        <m:r>
+          <w:rPr>
+            <w:rFonts w:ascii="Cambria Math" w:eastAsiaTheme="minorEastAsia" w:hAnsi="Cambria Math"/>
+          </w:rPr>
+          <m:t xml:space="preserve">= </m:t>
+        </m:r>
+        <m:sSub>
+          <m:sSubPr>
+            <m:ctrlPr>
+              <w:rPr>
+                <w:rFonts w:ascii="Cambria Math" w:eastAsiaTheme="minorEastAsia" w:hAnsi="Cambria Math"/>
+                <w:i/>
+              </w:rPr>
+            </m:ctrlPr>
+          </m:sSubPr>
+          <m:e>
+            <m:r>
+              <w:rPr>
+                <w:rFonts w:ascii="Cambria Math" w:eastAsiaTheme="minorEastAsia" w:hAnsi="Cambria Math"/>
+              </w:rPr>
+              <m:t>v</m:t>
+            </m:r>
+          </m:e>
+          <m:sub>
+            <m:r>
+              <w:rPr>
+                <w:rFonts w:ascii="Cambria Math" w:eastAsiaTheme="minorEastAsia" w:hAnsi="Cambria Math"/>
+              </w:rPr>
+              <m:t>i</m:t>
+            </m:r>
+          </m:sub>
+        </m:sSub>
+        <m:r>
+          <w:rPr>
+            <w:rFonts w:ascii="Cambria Math" w:eastAsiaTheme="minorEastAsia" w:hAnsi="Cambria Math"/>
+          </w:rPr>
+          <m:t xml:space="preserve">Δt+ </m:t>
+        </m:r>
+        <m:f>
+          <m:fPr>
+            <m:ctrlPr>
+              <w:rPr>
+                <w:rFonts w:ascii="Cambria Math" w:eastAsiaTheme="minorEastAsia" w:hAnsi="Cambria Math"/>
+                <w:i/>
+              </w:rPr>
+            </m:ctrlPr>
+          </m:fPr>
+          <m:num>
+            <m:r>
+              <w:rPr>
+                <w:rFonts w:ascii="Cambria Math" w:eastAsiaTheme="minorEastAsia" w:hAnsi="Cambria Math"/>
+              </w:rPr>
+              <m:t>1</m:t>
+            </m:r>
+          </m:num>
+          <m:den>
+            <m:r>
+              <w:rPr>
+                <w:rFonts w:ascii="Cambria Math" w:eastAsiaTheme="minorEastAsia" w:hAnsi="Cambria Math"/>
+              </w:rPr>
+              <m:t>2</m:t>
+            </m:r>
+          </m:den>
+        </m:f>
+        <m:sSub>
+          <m:sSubPr>
+            <m:ctrlPr>
+              <w:rPr>
+                <w:rFonts w:ascii="Cambria Math" w:eastAsiaTheme="minorEastAsia" w:hAnsi="Cambria Math"/>
+                <w:i/>
+              </w:rPr>
+            </m:ctrlPr>
+          </m:sSubPr>
+          <m:e>
+            <m:r>
+              <w:rPr>
+                <w:rFonts w:ascii="Cambria Math" w:eastAsiaTheme="minorEastAsia" w:hAnsi="Cambria Math"/>
+              </w:rPr>
+              <m:t>a</m:t>
+            </m:r>
+          </m:e>
+          <m:sub>
+            <m:r>
+              <w:rPr>
+                <w:rFonts w:ascii="Cambria Math" w:eastAsiaTheme="minorEastAsia" w:hAnsi="Cambria Math"/>
+              </w:rPr>
+              <m:t>i</m:t>
+            </m:r>
+          </m:sub>
+        </m:sSub>
+        <m:r>
+          <w:rPr>
+            <w:rFonts w:ascii="Cambria Math" w:eastAsiaTheme="minorEastAsia" w:hAnsi="Cambria Math"/>
+          </w:rPr>
+          <m:t>Δ</m:t>
+        </m:r>
+        <m:sSup>
+          <m:sSupPr>
+            <m:ctrlPr>
+              <w:rPr>
+                <w:rFonts w:ascii="Cambria Math" w:eastAsiaTheme="minorEastAsia" w:hAnsi="Cambria Math"/>
+                <w:i/>
+              </w:rPr>
+            </m:ctrlPr>
+          </m:sSupPr>
+          <m:e>
+            <m:r>
+              <w:rPr>
+                <w:rFonts w:ascii="Cambria Math" w:eastAsiaTheme="minorEastAsia" w:hAnsi="Cambria Math"/>
+              </w:rPr>
+              <m:t>t</m:t>
+            </m:r>
+          </m:e>
+          <m:sup>
+            <m:r>
+              <w:rPr>
+                <w:rFonts w:ascii="Cambria Math" w:eastAsiaTheme="minorEastAsia" w:hAnsi="Cambria Math"/>
+              </w:rPr>
+              <m:t>2</m:t>
+            </m:r>
+          </m:sup>
+        </m:sSup>
+      </m:oMath>
+      <w:r>
+        <w:rPr>
+          <w:rFonts w:eastAsiaTheme="minorEastAsia"/>
+        </w:rPr>
+        <w:t xml:space="preserve"> to calculate </w:t>
+      </w:r>
+      <w:r>
+        <w:rPr>
+          <w:rFonts w:eastAsiaTheme="minorEastAsia"/>
+        </w:rPr>
+        <w:t>distance and next interval velocity.</w:t>
+      </w:r>
+    </w:p>
+    <w:p>
+      <w:r>
+        <w:t>Treating the thrust force as an impulse during transition a relationship between the tilt angle and force was obtained. Knowing that the vertical and horizontal forces vary with a cos and sin functions respectively the following conclusions were made:</w:t>
+      </w:r>
+    </w:p>
+    <w:p>
+      <w:pPr>
+        <w:rPr>
+          <w:rFonts w:eastAsiaTheme="minorEastAsia"/>
+        </w:rPr>
+      </w:pPr>
+      <m:oMathPara>
+        <m:oMath>
+          <m:r>
+            <w:rPr>
+              <w:rFonts w:ascii="Cambria Math" w:hAnsi="Cambria Math"/>
+            </w:rPr>
+            <w:lastRenderedPageBreak/>
             <m:t>ω=</m:t>
           </m:r>
           <m:nary>
@@ -691,7 +1887,6 @@
           <w:rFonts w:eastAsiaTheme="minorEastAsia"/>
           <w:noProof/>
         </w:rPr>
-        <w:lastRenderedPageBreak/>
         <w:drawing>
           <wp:anchor distT="0" distB="0" distL="114300" distR="114300" simplePos="0" relativeHeight="251659264" behindDoc="0" locked="0" layoutInCell="1" allowOverlap="1" wp14:anchorId="39CC6227" wp14:editId="14EA023E">
             <wp:simplePos x="0" y="0"/>

</xml_diff>

<commit_message>
Added vertical & horizontal flight calculations
</commit_message>
<xml_diff>
--- a/Aerodynamics Design/Tilting Calculations.docx
+++ b/Aerodynamics Design/Tilting Calculations.docx
@@ -4,6 +4,340 @@
   <w:body>
     <w:p>
       <w:pPr>
+        <w:pStyle w:val="Heading1"/>
+      </w:pPr>
+      <w:r>
+        <w:t>Vertical Flight:</w:t>
+      </w:r>
+    </w:p>
+    <w:p>
+      <w:pPr>
+        <w:rPr>
+          <w:b/>
+          <w:bCs/>
+        </w:rPr>
+      </w:pPr>
+      <w:r>
+        <w:rPr>
+          <w:b/>
+          <w:bCs/>
+        </w:rPr>
+        <w:t>Assumptions:</w:t>
+      </w:r>
+    </w:p>
+    <w:p>
+      <w:pPr>
+        <w:pStyle w:val="ListParagraph"/>
+        <w:numPr>
+          <w:ilvl w:val="0"/>
+          <w:numId w:val="4"/>
+        </w:numPr>
+        <w:rPr>
+          <w:b/>
+          <w:bCs/>
+        </w:rPr>
+      </w:pPr>
+      <w:r>
+        <w:t>Negligible friction (drag) is experienced by UAV in vertical direction</w:t>
+      </w:r>
+    </w:p>
+    <w:p>
+      <w:pPr>
+        <w:rPr>
+          <w:b/>
+          <w:bCs/>
+        </w:rPr>
+      </w:pPr>
+      <w:r>
+        <w:rPr>
+          <w:b/>
+          <w:bCs/>
+        </w:rPr>
+        <w:t>Mathematical Model:</w:t>
+      </w:r>
+    </w:p>
+    <w:p>
+      <w:r>
+        <w:t xml:space="preserve">For vertical flight, model is the simplest since drag is neglected. The real-life values will be significantly different but since only take-off and landing is vertical, there would be negligible effect on </w:t>
+      </w:r>
+      <w:r>
+        <w:t>overall mission time and energy consumption.</w:t>
+      </w:r>
+    </w:p>
+    <w:p>
+      <w:pPr>
+        <w:rPr>
+          <w:rFonts w:eastAsiaTheme="minorEastAsia"/>
+        </w:rPr>
+      </w:pPr>
+      <w:r>
+        <w:t xml:space="preserve">Summing all force vectors on </w:t>
+      </w:r>
+      <w:r>
+        <w:t xml:space="preserve">UAV,  </w:t>
+      </w:r>
+      <m:oMath>
+        <m:r>
+          <w:rPr>
+            <w:rFonts w:ascii="Cambria Math" w:hAnsi="Cambria Math"/>
+          </w:rPr>
+          <m:t>ma=vertical thrust-weight       =&gt;</m:t>
+        </m:r>
+        <m:r>
+          <w:rPr>
+            <w:rFonts w:ascii="Cambria Math" w:hAnsi="Cambria Math"/>
+          </w:rPr>
+          <m:t>a=</m:t>
+        </m:r>
+        <m:f>
+          <m:fPr>
+            <m:ctrlPr>
+              <w:rPr>
+                <w:rFonts w:ascii="Cambria Math" w:hAnsi="Cambria Math"/>
+                <w:i/>
+              </w:rPr>
+            </m:ctrlPr>
+          </m:fPr>
+          <m:num>
+            <m:r>
+              <w:rPr>
+                <w:rFonts w:ascii="Cambria Math" w:hAnsi="Cambria Math"/>
+              </w:rPr>
+              <m:t>thrust-weight</m:t>
+            </m:r>
+          </m:num>
+          <m:den>
+            <m:r>
+              <w:rPr>
+                <w:rFonts w:ascii="Cambria Math" w:hAnsi="Cambria Math"/>
+              </w:rPr>
+              <m:t>mass of UAV</m:t>
+            </m:r>
+          </m:den>
+        </m:f>
+      </m:oMath>
+    </w:p>
+    <w:p>
+      <w:pPr>
+        <w:rPr>
+          <w:rFonts w:eastAsiaTheme="minorEastAsia"/>
+        </w:rPr>
+      </w:pPr>
+      <w:r>
+        <w:rPr>
+          <w:rFonts w:eastAsiaTheme="minorEastAsia"/>
+        </w:rPr>
+        <w:drawing>
+          <wp:anchor distT="0" distB="0" distL="114300" distR="114300" simplePos="0" relativeHeight="251661312" behindDoc="0" locked="0" layoutInCell="1" allowOverlap="1" wp14:anchorId="5D867BD7" wp14:editId="5B3712B3">
+            <wp:simplePos x="0" y="0"/>
+            <wp:positionH relativeFrom="margin">
+              <wp:posOffset>3114675</wp:posOffset>
+            </wp:positionH>
+            <wp:positionV relativeFrom="paragraph">
+              <wp:posOffset>8255</wp:posOffset>
+            </wp:positionV>
+            <wp:extent cx="2830195" cy="806450"/>
+            <wp:effectExtent l="0" t="0" r="8255" b="0"/>
+            <wp:wrapSquare wrapText="bothSides"/>
+            <wp:docPr id="2" name="Picture 2" descr="Table&#10;&#10;Description automatically generated"/>
+            <wp:cNvGraphicFramePr>
+              <a:graphicFrameLocks xmlns:a="http://schemas.openxmlformats.org/drawingml/2006/main" noChangeAspect="1"/>
+            </wp:cNvGraphicFramePr>
+            <a:graphic xmlns:a="http://schemas.openxmlformats.org/drawingml/2006/main">
+              <a:graphicData uri="http://schemas.openxmlformats.org/drawingml/2006/picture">
+                <pic:pic xmlns:pic="http://schemas.openxmlformats.org/drawingml/2006/picture">
+                  <pic:nvPicPr>
+                    <pic:cNvPr id="2" name="Picture 2" descr="Table&#10;&#10;Description automatically generated"/>
+                    <pic:cNvPicPr/>
+                  </pic:nvPicPr>
+                  <pic:blipFill>
+                    <a:blip r:embed="rId5">
+                      <a:extLst>
+                        <a:ext uri="{28A0092B-C50C-407E-A947-70E740481C1C}">
+                          <a14:useLocalDpi xmlns:a14="http://schemas.microsoft.com/office/drawing/2010/main" val="0"/>
+                        </a:ext>
+                      </a:extLst>
+                    </a:blip>
+                    <a:stretch>
+                      <a:fillRect/>
+                    </a:stretch>
+                  </pic:blipFill>
+                  <pic:spPr>
+                    <a:xfrm>
+                      <a:off x="0" y="0"/>
+                      <a:ext cx="2830195" cy="806450"/>
+                    </a:xfrm>
+                    <a:prstGeom prst="rect">
+                      <a:avLst/>
+                    </a:prstGeom>
+                  </pic:spPr>
+                </pic:pic>
+              </a:graphicData>
+            </a:graphic>
+            <wp14:sizeRelH relativeFrom="margin">
+              <wp14:pctWidth>0</wp14:pctWidth>
+            </wp14:sizeRelH>
+            <wp14:sizeRelV relativeFrom="margin">
+              <wp14:pctHeight>0</wp14:pctHeight>
+            </wp14:sizeRelV>
+          </wp:anchor>
+        </w:drawing>
+      </w:r>
+      <w:r>
+        <w:rPr>
+          <w:rFonts w:eastAsiaTheme="minorEastAsia"/>
+        </w:rPr>
+        <w:t xml:space="preserve">Using the estimated function (thrust as function of power), acceleration can be written as a function of power. </w:t>
+      </w:r>
+      <w:r>
+        <w:rPr>
+          <w:rFonts w:eastAsiaTheme="minorEastAsia"/>
+        </w:rPr>
+        <w:t>Integrating twice w.r.t time, distance travelled can be expressed in terms of total energy consumed. Optimizing the total energy, we find out that 10.5kgf total thrust for UAV gives optimum energy consumption for 30m takeoff</w:t>
+      </w:r>
+    </w:p>
+    <w:p>
+      <w:pPr>
+        <w:pStyle w:val="Heading1"/>
+      </w:pPr>
+      <w:r>
+        <w:t>Horizontal Flight:</w:t>
+      </w:r>
+    </w:p>
+    <w:p>
+      <w:pPr>
+        <w:rPr>
+          <w:rFonts w:eastAsiaTheme="minorEastAsia"/>
+        </w:rPr>
+      </w:pPr>
+      <w:r>
+        <w:t>For horizontal flight, calculations are simple too. Since the UAV is cruising at constant airspeed</w:t>
+      </w:r>
+      <w:r>
+        <w:t xml:space="preserve"> and altitude, all vertical components are of no concern. For horizontal components, </w:t>
+      </w:r>
+      <m:oMath>
+        <m:r>
+          <w:rPr>
+            <w:rFonts w:ascii="Cambria Math" w:hAnsi="Cambria Math"/>
+          </w:rPr>
+          <m:t>drag=thrust</m:t>
+        </m:r>
+      </m:oMath>
+      <w:r>
+        <w:rPr>
+          <w:rFonts w:eastAsiaTheme="minorEastAsia"/>
+        </w:rPr>
+        <w:t>.</w:t>
+      </w:r>
+    </w:p>
+    <w:p>
+      <w:pPr>
+        <w:rPr>
+          <w:rFonts w:eastAsiaTheme="minorEastAsia"/>
+        </w:rPr>
+      </w:pPr>
+      <w:r>
+        <w:rPr>
+          <w:rFonts w:eastAsiaTheme="minorEastAsia"/>
+        </w:rPr>
+        <w:t xml:space="preserve">Since lift can be expressed as </w:t>
+      </w:r>
+      <w:r>
+        <w:rPr>
+          <w:rFonts w:eastAsiaTheme="minorEastAsia"/>
+        </w:rPr>
+        <w:t xml:space="preserve">function of velocity using Fluent Simulations, velocity from </w:t>
+      </w:r>
+      <m:oMath>
+        <m:r>
+          <w:rPr>
+            <w:rFonts w:ascii="Cambria Math" w:eastAsiaTheme="minorEastAsia" w:hAnsi="Cambria Math"/>
+          </w:rPr>
+          <m:t>lift=weight</m:t>
+        </m:r>
+      </m:oMath>
+      <w:r>
+        <w:rPr>
+          <w:rFonts w:eastAsiaTheme="minorEastAsia"/>
+        </w:rPr>
+        <w:t xml:space="preserve"> comes out to be 14.2ms</w:t>
+      </w:r>
+      <w:r>
+        <w:rPr>
+          <w:rFonts w:eastAsiaTheme="minorEastAsia"/>
+          <w:vertAlign w:val="superscript"/>
+        </w:rPr>
+        <w:t>-1</w:t>
+      </w:r>
+      <w:r>
+        <w:rPr>
+          <w:rFonts w:eastAsiaTheme="minorEastAsia"/>
+        </w:rPr>
+        <w:t xml:space="preserve">. </w:t>
+      </w:r>
+      <w:r>
+        <w:rPr>
+          <w:rFonts w:eastAsiaTheme="minorEastAsia"/>
+        </w:rPr>
+        <w:t xml:space="preserve">From this cruise speed, drag can be calculated and hence, required thrust is calculated using that drag. Since power can be written as a close function of thrust for EMAX GT-2826/5, power consumed can be calculated for horizontal cruise. Using this methodology, power consumed during cruise comes out to be </w:t>
+      </w:r>
+      <w:r>
+        <w:rPr>
+          <w:rFonts w:eastAsiaTheme="minorEastAsia"/>
+        </w:rPr>
+        <w:t>84 Watts.</w:t>
+      </w:r>
+    </w:p>
+    <w:p>
+      <w:r>
+        <w:drawing>
+          <wp:inline distT="0" distB="0" distL="0" distR="0" wp14:anchorId="184E0D50" wp14:editId="58872033">
+            <wp:extent cx="5943600" cy="638175"/>
+            <wp:effectExtent l="0" t="0" r="0" b="9525"/>
+            <wp:docPr id="4" name="Picture 4"/>
+            <wp:cNvGraphicFramePr>
+              <a:graphicFrameLocks xmlns:a="http://schemas.openxmlformats.org/drawingml/2006/main" noChangeAspect="1"/>
+            </wp:cNvGraphicFramePr>
+            <a:graphic xmlns:a="http://schemas.openxmlformats.org/drawingml/2006/main">
+              <a:graphicData uri="http://schemas.openxmlformats.org/drawingml/2006/picture">
+                <pic:pic xmlns:pic="http://schemas.openxmlformats.org/drawingml/2006/picture">
+                  <pic:nvPicPr>
+                    <pic:cNvPr id="1" name=""/>
+                    <pic:cNvPicPr/>
+                  </pic:nvPicPr>
+                  <pic:blipFill>
+                    <a:blip r:embed="rId6"/>
+                    <a:stretch>
+                      <a:fillRect/>
+                    </a:stretch>
+                  </pic:blipFill>
+                  <pic:spPr>
+                    <a:xfrm>
+                      <a:off x="0" y="0"/>
+                      <a:ext cx="5943600" cy="638175"/>
+                    </a:xfrm>
+                    <a:prstGeom prst="rect">
+                      <a:avLst/>
+                    </a:prstGeom>
+                  </pic:spPr>
+                </pic:pic>
+              </a:graphicData>
+            </a:graphic>
+          </wp:inline>
+        </w:drawing>
+      </w:r>
+    </w:p>
+    <w:p>
+      <w:pPr>
+        <w:pStyle w:val="Heading1"/>
+      </w:pPr>
+      <w:r>
+        <w:t>Rotors Transition State:</w:t>
+      </w:r>
+    </w:p>
+    <w:p>
+      <w:pPr>
         <w:rPr>
           <w:b/>
           <w:bCs/>
@@ -98,6 +432,7 @@
         <w:rPr>
           <w:noProof/>
         </w:rPr>
+        <w:lastRenderedPageBreak/>
         <w:drawing>
           <wp:anchor distT="0" distB="0" distL="114300" distR="114300" simplePos="0" relativeHeight="251660288" behindDoc="0" locked="0" layoutInCell="1" allowOverlap="1" wp14:anchorId="5910D244" wp14:editId="07B0A11B">
             <wp:simplePos x="0" y="0"/>
@@ -124,7 +459,7 @@
                     </pic:cNvPicPr>
                   </pic:nvPicPr>
                   <pic:blipFill>
-                    <a:blip r:embed="rId5">
+                    <a:blip r:embed="rId7">
                       <a:extLst>
                         <a:ext uri="{28A0092B-C50C-407E-A947-70E740481C1C}">
                           <a14:useLocalDpi xmlns:a14="http://schemas.microsoft.com/office/drawing/2010/main" val="0"/>
@@ -353,7 +688,21 @@
         <w:rPr>
           <w:rFonts w:eastAsiaTheme="minorEastAsia"/>
         </w:rPr>
-        <w:t xml:space="preserve">Tilt angle is a function of lift in (i). </w:t>
+        <w:t>Tilt angle is a function of lift in (</w:t>
+      </w:r>
+      <w:proofErr w:type="spellStart"/>
+      <w:r>
+        <w:rPr>
+          <w:rFonts w:eastAsiaTheme="minorEastAsia"/>
+        </w:rPr>
+        <w:t>i</w:t>
+      </w:r>
+      <w:proofErr w:type="spellEnd"/>
+      <w:r>
+        <w:rPr>
+          <w:rFonts w:eastAsiaTheme="minorEastAsia"/>
+        </w:rPr>
+        <w:t xml:space="preserve">). </w:t>
       </w:r>
       <w:r>
         <w:rPr>
@@ -479,7 +828,21 @@
         <w:rPr>
           <w:rFonts w:eastAsiaTheme="minorEastAsia"/>
         </w:rPr>
-        <w:t xml:space="preserve">Hence, using (i) and (iv), </w:t>
+        <w:t>Hence, using (</w:t>
+      </w:r>
+      <w:proofErr w:type="spellStart"/>
+      <w:r>
+        <w:rPr>
+          <w:rFonts w:eastAsiaTheme="minorEastAsia"/>
+        </w:rPr>
+        <w:t>i</w:t>
+      </w:r>
+      <w:proofErr w:type="spellEnd"/>
+      <w:r>
+        <w:rPr>
+          <w:rFonts w:eastAsiaTheme="minorEastAsia"/>
+        </w:rPr>
+        <w:t xml:space="preserve">) and (iv), </w:t>
       </w:r>
       <w:r>
         <w:rPr>
@@ -1094,6 +1457,7 @@
         </w:rPr>
         <w:t>(</w:t>
       </w:r>
+      <w:proofErr w:type="spellStart"/>
       <w:r>
         <w:rPr>
           <w:rFonts w:eastAsiaTheme="minorEastAsia" w:cstheme="minorHAnsi"/>
@@ -1104,7 +1468,14 @@
         <w:rPr>
           <w:rFonts w:eastAsiaTheme="minorEastAsia"/>
         </w:rPr>
-        <w:t xml:space="preserve">t) </w:t>
+        <w:t>t</w:t>
+      </w:r>
+      <w:proofErr w:type="spellEnd"/>
+      <w:r>
+        <w:rPr>
+          <w:rFonts w:eastAsiaTheme="minorEastAsia"/>
+        </w:rPr>
+        <w:t xml:space="preserve">) </w:t>
       </w:r>
       <w:r>
         <w:rPr>
@@ -1453,8 +1824,48 @@
       </w:r>
     </w:p>
     <w:p>
-      <w:r>
-        <w:t>Treating the thrust force as an impulse during transition a relationship between the tilt angle and force was obtained. Knowing that the vertical and horizontal forces vary with a cos and sin functions respectively the following conclusions were made:</w:t>
+      <w:pPr>
+        <w:rPr>
+          <w:rFonts w:eastAsiaTheme="minorEastAsia"/>
+        </w:rPr>
+      </w:pPr>
+      <w:r>
+        <w:rPr>
+          <w:rFonts w:eastAsiaTheme="minorEastAsia"/>
+        </w:rPr>
+        <w:t xml:space="preserve">Using this approach, calculations for transition region are made in excel sheet keeping </w:t>
+      </w:r>
+      <w:proofErr w:type="spellStart"/>
+      <w:r>
+        <w:rPr>
+          <w:rFonts w:eastAsiaTheme="minorEastAsia" w:cstheme="minorHAnsi"/>
+        </w:rPr>
+        <w:t>Δ</w:t>
+      </w:r>
+      <w:r>
+        <w:rPr>
+          <w:rFonts w:eastAsiaTheme="minorEastAsia"/>
+        </w:rPr>
+        <w:t>t</w:t>
+      </w:r>
+      <w:proofErr w:type="spellEnd"/>
+      <w:r>
+        <w:rPr>
+          <w:rFonts w:eastAsiaTheme="minorEastAsia"/>
+        </w:rPr>
+        <w:t xml:space="preserve"> = 20</w:t>
+      </w:r>
+      <w:r>
+        <w:rPr>
+          <w:rFonts w:eastAsiaTheme="minorEastAsia" w:cstheme="minorHAnsi"/>
+        </w:rPr>
+        <w:t>µ</w:t>
+      </w:r>
+      <w:r>
+        <w:rPr>
+          <w:rFonts w:eastAsiaTheme="minorEastAsia"/>
+        </w:rPr>
+        <w:t>s</w:t>
       </w:r>
     </w:p>
     <w:p>
@@ -1463,443 +1874,16 @@
           <w:rFonts w:eastAsiaTheme="minorEastAsia"/>
         </w:rPr>
       </w:pPr>
-      <m:oMathPara>
-        <m:oMath>
-          <m:r>
-            <w:rPr>
-              <w:rFonts w:ascii="Cambria Math" w:hAnsi="Cambria Math"/>
-            </w:rPr>
-            <w:lastRenderedPageBreak/>
-            <m:t>ω=</m:t>
-          </m:r>
-          <m:nary>
-            <m:naryPr>
-              <m:limLoc m:val="subSup"/>
-              <m:ctrlPr>
-                <w:rPr>
-                  <w:rFonts w:ascii="Cambria Math" w:hAnsi="Cambria Math"/>
-                  <w:i/>
-                </w:rPr>
-              </m:ctrlPr>
-            </m:naryPr>
-            <m:sub>
-              <m:r>
-                <w:rPr>
-                  <w:rFonts w:ascii="Cambria Math" w:hAnsi="Cambria Math"/>
-                </w:rPr>
-                <m:t>0</m:t>
-              </m:r>
-            </m:sub>
-            <m:sup>
-              <m:f>
-                <m:fPr>
-                  <m:ctrlPr>
-                    <w:rPr>
-                      <w:rFonts w:ascii="Cambria Math" w:hAnsi="Cambria Math"/>
-                      <w:i/>
-                    </w:rPr>
-                  </m:ctrlPr>
-                </m:fPr>
-                <m:num>
-                  <m:r>
-                    <w:rPr>
-                      <w:rFonts w:ascii="Cambria Math" w:hAnsi="Cambria Math"/>
-                    </w:rPr>
-                    <m:t>π</m:t>
-                  </m:r>
-                </m:num>
-                <m:den>
-                  <m:r>
-                    <w:rPr>
-                      <w:rFonts w:ascii="Cambria Math" w:hAnsi="Cambria Math"/>
-                    </w:rPr>
-                    <m:t>2</m:t>
-                  </m:r>
-                </m:den>
-              </m:f>
-            </m:sup>
-            <m:e>
-              <m:f>
-                <m:fPr>
-                  <m:ctrlPr>
-                    <w:rPr>
-                      <w:rFonts w:ascii="Cambria Math" w:hAnsi="Cambria Math"/>
-                      <w:i/>
-                    </w:rPr>
-                  </m:ctrlPr>
-                </m:fPr>
-                <m:num>
-                  <m:sSub>
-                    <m:sSubPr>
-                      <m:ctrlPr>
-                        <w:rPr>
-                          <w:rFonts w:ascii="Cambria Math" w:hAnsi="Cambria Math"/>
-                          <w:i/>
-                        </w:rPr>
-                      </m:ctrlPr>
-                    </m:sSubPr>
-                    <m:e>
-                      <m:r>
-                        <w:rPr>
-                          <w:rFonts w:ascii="Cambria Math" w:hAnsi="Cambria Math"/>
-                        </w:rPr>
-                        <m:t>F</m:t>
-                      </m:r>
-                    </m:e>
-                    <m:sub>
-                      <m:r>
-                        <w:rPr>
-                          <w:rFonts w:ascii="Cambria Math" w:hAnsi="Cambria Math"/>
-                        </w:rPr>
-                        <m:t>T</m:t>
-                      </m:r>
-                    </m:sub>
-                  </m:sSub>
-                  <m:r>
-                    <w:rPr>
-                      <w:rFonts w:ascii="Cambria Math" w:hAnsi="Cambria Math"/>
-                    </w:rPr>
-                    <m:t>cosθ-69.36</m:t>
-                  </m:r>
-                </m:num>
-                <m:den>
-                  <m:r>
-                    <w:rPr>
-                      <w:rFonts w:ascii="Cambria Math" w:hAnsi="Cambria Math"/>
-                    </w:rPr>
-                    <m:t>13.8</m:t>
-                  </m:r>
-                </m:den>
-              </m:f>
-              <m:r>
-                <w:rPr>
-                  <w:rFonts w:ascii="Cambria Math" w:hAnsi="Cambria Math"/>
-                </w:rPr>
-                <m:t xml:space="preserve"> dθ</m:t>
-              </m:r>
-            </m:e>
-          </m:nary>
-        </m:oMath>
-      </m:oMathPara>
-    </w:p>
-    <w:p>
-      <w:pPr>
-        <w:rPr>
-          <w:rFonts w:eastAsiaTheme="minorEastAsia"/>
-        </w:rPr>
-      </w:pPr>
-      <m:oMathPara>
-        <m:oMath>
-          <m:sSub>
-            <m:sSubPr>
-              <m:ctrlPr>
-                <w:rPr>
-                  <w:rFonts w:ascii="Cambria Math" w:hAnsi="Cambria Math"/>
-                  <w:i/>
-                </w:rPr>
-              </m:ctrlPr>
-            </m:sSubPr>
-            <m:e>
-              <m:r>
-                <w:rPr>
-                  <w:rFonts w:ascii="Cambria Math" w:hAnsi="Cambria Math"/>
-                </w:rPr>
-                <m:t>v</m:t>
-              </m:r>
-            </m:e>
-            <m:sub>
-              <m:r>
-                <w:rPr>
-                  <w:rFonts w:ascii="Cambria Math" w:hAnsi="Cambria Math"/>
-                </w:rPr>
-                <m:t>H</m:t>
-              </m:r>
-            </m:sub>
-          </m:sSub>
-          <m:r>
-            <w:rPr>
-              <w:rFonts w:ascii="Cambria Math" w:hAnsi="Cambria Math"/>
-            </w:rPr>
-            <m:t>=</m:t>
-          </m:r>
-          <m:nary>
-            <m:naryPr>
-              <m:limLoc m:val="subSup"/>
-              <m:ctrlPr>
-                <w:rPr>
-                  <w:rFonts w:ascii="Cambria Math" w:hAnsi="Cambria Math"/>
-                  <w:i/>
-                </w:rPr>
-              </m:ctrlPr>
-            </m:naryPr>
-            <m:sub>
-              <m:r>
-                <w:rPr>
-                  <w:rFonts w:ascii="Cambria Math" w:hAnsi="Cambria Math"/>
-                </w:rPr>
-                <m:t>0</m:t>
-              </m:r>
-            </m:sub>
-            <m:sup>
-              <m:f>
-                <m:fPr>
-                  <m:ctrlPr>
-                    <w:rPr>
-                      <w:rFonts w:ascii="Cambria Math" w:hAnsi="Cambria Math"/>
-                      <w:i/>
-                    </w:rPr>
-                  </m:ctrlPr>
-                </m:fPr>
-                <m:num>
-                  <m:r>
-                    <w:rPr>
-                      <w:rFonts w:ascii="Cambria Math" w:hAnsi="Cambria Math"/>
-                    </w:rPr>
-                    <m:t>π</m:t>
-                  </m:r>
-                </m:num>
-                <m:den>
-                  <m:r>
-                    <w:rPr>
-                      <w:rFonts w:ascii="Cambria Math" w:hAnsi="Cambria Math"/>
-                    </w:rPr>
-                    <m:t>2</m:t>
-                  </m:r>
-                </m:den>
-              </m:f>
-            </m:sup>
-            <m:e>
-              <m:f>
-                <m:fPr>
-                  <m:ctrlPr>
-                    <w:rPr>
-                      <w:rFonts w:ascii="Cambria Math" w:hAnsi="Cambria Math"/>
-                      <w:i/>
-                    </w:rPr>
-                  </m:ctrlPr>
-                </m:fPr>
-                <m:num>
-                  <m:sSub>
-                    <m:sSubPr>
-                      <m:ctrlPr>
-                        <w:rPr>
-                          <w:rFonts w:ascii="Cambria Math" w:hAnsi="Cambria Math"/>
-                          <w:i/>
-                        </w:rPr>
-                      </m:ctrlPr>
-                    </m:sSubPr>
-                    <m:e>
-                      <m:r>
-                        <w:rPr>
-                          <w:rFonts w:ascii="Cambria Math" w:hAnsi="Cambria Math"/>
-                        </w:rPr>
-                        <m:t>F</m:t>
-                      </m:r>
-                    </m:e>
-                    <m:sub>
-                      <m:r>
-                        <w:rPr>
-                          <w:rFonts w:ascii="Cambria Math" w:hAnsi="Cambria Math"/>
-                        </w:rPr>
-                        <m:t>T</m:t>
-                      </m:r>
-                    </m:sub>
-                  </m:sSub>
-                  <m:r>
-                    <w:rPr>
-                      <w:rFonts w:ascii="Cambria Math" w:hAnsi="Cambria Math"/>
-                    </w:rPr>
-                    <m:t>sinθ-5.75</m:t>
-                  </m:r>
-                </m:num>
-                <m:den>
-                  <m:r>
-                    <w:rPr>
-                      <w:rFonts w:ascii="Cambria Math" w:hAnsi="Cambria Math"/>
-                    </w:rPr>
-                    <m:t>-6.9</m:t>
-                  </m:r>
-                  <m:nary>
-                    <m:naryPr>
-                      <m:limLoc m:val="subSup"/>
-                      <m:ctrlPr>
-                        <w:rPr>
-                          <w:rFonts w:ascii="Cambria Math" w:hAnsi="Cambria Math"/>
-                          <w:i/>
-                        </w:rPr>
-                      </m:ctrlPr>
-                    </m:naryPr>
-                    <m:sub>
-                      <m:r>
-                        <w:rPr>
-                          <w:rFonts w:ascii="Cambria Math" w:hAnsi="Cambria Math"/>
-                        </w:rPr>
-                        <m:t>0</m:t>
-                      </m:r>
-                    </m:sub>
-                    <m:sup>
-                      <m:f>
-                        <m:fPr>
-                          <m:ctrlPr>
-                            <w:rPr>
-                              <w:rFonts w:ascii="Cambria Math" w:hAnsi="Cambria Math"/>
-                              <w:i/>
-                            </w:rPr>
-                          </m:ctrlPr>
-                        </m:fPr>
-                        <m:num>
-                          <m:r>
-                            <w:rPr>
-                              <w:rFonts w:ascii="Cambria Math" w:hAnsi="Cambria Math"/>
-                            </w:rPr>
-                            <m:t>π</m:t>
-                          </m:r>
-                        </m:num>
-                        <m:den>
-                          <m:r>
-                            <w:rPr>
-                              <w:rFonts w:ascii="Cambria Math" w:hAnsi="Cambria Math"/>
-                            </w:rPr>
-                            <m:t>2</m:t>
-                          </m:r>
-                        </m:den>
-                      </m:f>
-                    </m:sup>
-                    <m:e>
-                      <m:f>
-                        <m:fPr>
-                          <m:ctrlPr>
-                            <w:rPr>
-                              <w:rFonts w:ascii="Cambria Math" w:hAnsi="Cambria Math"/>
-                              <w:i/>
-                            </w:rPr>
-                          </m:ctrlPr>
-                        </m:fPr>
-                        <m:num>
-                          <m:sSub>
-                            <m:sSubPr>
-                              <m:ctrlPr>
-                                <w:rPr>
-                                  <w:rFonts w:ascii="Cambria Math" w:hAnsi="Cambria Math"/>
-                                  <w:i/>
-                                </w:rPr>
-                              </m:ctrlPr>
-                            </m:sSubPr>
-                            <m:e>
-                              <m:r>
-                                <w:rPr>
-                                  <w:rFonts w:ascii="Cambria Math" w:hAnsi="Cambria Math"/>
-                                </w:rPr>
-                                <m:t>F</m:t>
-                              </m:r>
-                            </m:e>
-                            <m:sub>
-                              <m:r>
-                                <w:rPr>
-                                  <w:rFonts w:ascii="Cambria Math" w:hAnsi="Cambria Math"/>
-                                </w:rPr>
-                                <m:t>T</m:t>
-                              </m:r>
-                            </m:sub>
-                          </m:sSub>
-                          <m:r>
-                            <w:rPr>
-                              <w:rFonts w:ascii="Cambria Math" w:hAnsi="Cambria Math"/>
-                            </w:rPr>
-                            <m:t>cosθ-69.36</m:t>
-                          </m:r>
-                        </m:num>
-                        <m:den>
-                          <m:r>
-                            <w:rPr>
-                              <w:rFonts w:ascii="Cambria Math" w:hAnsi="Cambria Math"/>
-                            </w:rPr>
-                            <m:t>13.8</m:t>
-                          </m:r>
-                        </m:den>
-                      </m:f>
-                      <m:r>
-                        <w:rPr>
-                          <w:rFonts w:ascii="Cambria Math" w:hAnsi="Cambria Math"/>
-                        </w:rPr>
-                        <m:t>dθ</m:t>
-                      </m:r>
-                    </m:e>
-                  </m:nary>
-                </m:den>
-              </m:f>
-              <m:r>
-                <w:rPr>
-                  <w:rFonts w:ascii="Cambria Math" w:hAnsi="Cambria Math"/>
-                </w:rPr>
-                <m:t>dθ</m:t>
-              </m:r>
-            </m:e>
-          </m:nary>
-        </m:oMath>
-      </m:oMathPara>
-    </w:p>
-    <w:p>
-      <w:pPr>
-        <w:rPr>
-          <w:rFonts w:eastAsiaTheme="minorEastAsia"/>
-        </w:rPr>
-      </w:pPr>
-      <w:r>
-        <w:rPr>
-          <w:rFonts w:eastAsiaTheme="minorEastAsia"/>
-        </w:rPr>
-        <w:t>Maple</w:t>
-      </w:r>
-      <w:r>
-        <w:rPr>
-          <w:rFonts w:eastAsiaTheme="minorEastAsia" w:cstheme="minorHAnsi"/>
-        </w:rPr>
-        <w:t>®</w:t>
-      </w:r>
-      <w:r>
-        <w:rPr>
-          <w:rFonts w:eastAsiaTheme="minorEastAsia"/>
-        </w:rPr>
-        <w:t xml:space="preserve"> was used to plot these functions and hit-and-trail method was employed to reach a physically feasible solution. By deploying 2.5kg thrust from each motor and a tilting rate of 0.794 rad/s the final horizontal velocity achieved is 16.25 m/s which is the ideal cruise velocity for this UAV</w:t>
-      </w:r>
-      <w:r>
-        <w:rPr>
-          <w:rFonts w:eastAsiaTheme="minorEastAsia"/>
-        </w:rPr>
-        <w:t xml:space="preserve"> during the initial transition state</w:t>
-      </w:r>
-      <w:r>
-        <w:rPr>
-          <w:rFonts w:eastAsiaTheme="minorEastAsia"/>
-        </w:rPr>
-        <w:t>.</w:t>
-      </w:r>
-    </w:p>
-    <w:p>
-      <w:pPr>
-        <w:rPr>
-          <w:rFonts w:eastAsiaTheme="minorEastAsia"/>
-        </w:rPr>
-      </w:pPr>
       <w:r>
         <w:rPr>
           <w:rFonts w:eastAsiaTheme="minorEastAsia"/>
           <w:noProof/>
         </w:rPr>
         <w:drawing>
-          <wp:anchor distT="0" distB="0" distL="114300" distR="114300" simplePos="0" relativeHeight="251659264" behindDoc="0" locked="0" layoutInCell="1" allowOverlap="1" wp14:anchorId="39CC6227" wp14:editId="14EA023E">
-            <wp:simplePos x="0" y="0"/>
-            <wp:positionH relativeFrom="margin">
-              <wp:align>right</wp:align>
-            </wp:positionH>
-            <wp:positionV relativeFrom="paragraph">
-              <wp:posOffset>17252</wp:posOffset>
-            </wp:positionV>
-            <wp:extent cx="2190750" cy="2057400"/>
+          <wp:inline distT="0" distB="0" distL="0" distR="0" wp14:anchorId="0EF9F95A" wp14:editId="0F8A36B8">
+            <wp:extent cx="5943600" cy="1200150"/>
             <wp:effectExtent l="0" t="0" r="0" b="0"/>
-            <wp:wrapSquare wrapText="bothSides"/>
-            <wp:docPr id="2" name="Picture 2" descr="Chart, histogram&#10;&#10;Description automatically generated"/>
+            <wp:docPr id="1" name="Picture 1" descr="A picture containing table&#10;&#10;Description automatically generated"/>
             <wp:cNvGraphicFramePr>
               <a:graphicFrameLocks xmlns:a="http://schemas.openxmlformats.org/drawingml/2006/main" noChangeAspect="1"/>
             </wp:cNvGraphicFramePr>
@@ -1907,17 +1891,11 @@
               <a:graphicData uri="http://schemas.openxmlformats.org/drawingml/2006/picture">
                 <pic:pic xmlns:pic="http://schemas.openxmlformats.org/drawingml/2006/picture">
                   <pic:nvPicPr>
-                    <pic:cNvPr id="2" name="Picture 2" descr="Chart, histogram&#10;&#10;Description automatically generated"/>
+                    <pic:cNvPr id="1" name="Picture 1" descr="A picture containing table&#10;&#10;Description automatically generated"/>
                     <pic:cNvPicPr/>
                   </pic:nvPicPr>
                   <pic:blipFill>
-                    <a:blip r:embed="rId6" cstate="print">
-                      <a:extLst>
-                        <a:ext uri="{28A0092B-C50C-407E-A947-70E740481C1C}">
-                          <a14:useLocalDpi xmlns:a14="http://schemas.microsoft.com/office/drawing/2010/main" val="0"/>
-                        </a:ext>
-                      </a:extLst>
-                    </a:blip>
+                    <a:blip r:embed="rId8"/>
                     <a:stretch>
                       <a:fillRect/>
                     </a:stretch>
@@ -1925,7 +1903,7 @@
                   <pic:spPr>
                     <a:xfrm>
                       <a:off x="0" y="0"/>
-                      <a:ext cx="2190750" cy="2057400"/>
+                      <a:ext cx="5943600" cy="1200150"/>
                     </a:xfrm>
                     <a:prstGeom prst="rect">
                       <a:avLst/>
@@ -1934,33 +1912,79 @@
                 </pic:pic>
               </a:graphicData>
             </a:graphic>
-            <wp14:sizeRelH relativeFrom="margin">
-              <wp14:pctWidth>0</wp14:pctWidth>
-            </wp14:sizeRelH>
-            <wp14:sizeRelV relativeFrom="margin">
-              <wp14:pctHeight>0</wp14:pctHeight>
-            </wp14:sizeRelV>
-          </wp:anchor>
+          </wp:inline>
         </w:drawing>
       </w:r>
-      <w:r>
-        <w:rPr>
-          <w:rFonts w:eastAsiaTheme="minorEastAsia"/>
+    </w:p>
+    <w:p>
+      <w:pPr>
+        <w:rPr>
+          <w:rFonts w:eastAsiaTheme="minorEastAsia"/>
+        </w:rPr>
+      </w:pPr>
+      <w:r>
+        <w:rPr>
+          <w:rFonts w:eastAsiaTheme="minorEastAsia"/>
+        </w:rPr>
+        <w:t>During transition from 90</w:t>
+      </w:r>
+      <w:r>
+        <w:rPr>
+          <w:rFonts w:eastAsiaTheme="minorEastAsia"/>
+          <w:vertAlign w:val="superscript"/>
+        </w:rPr>
+        <w:t>o</w:t>
+      </w:r>
+      <w:r>
+        <w:rPr>
+          <w:rFonts w:eastAsiaTheme="minorEastAsia"/>
+        </w:rPr>
+        <w:t xml:space="preserve"> to 0</w:t>
+      </w:r>
+      <w:r>
+        <w:rPr>
+          <w:rFonts w:eastAsiaTheme="minorEastAsia"/>
+          <w:vertAlign w:val="superscript"/>
+        </w:rPr>
+        <w:t>o</w:t>
+      </w:r>
+      <w:r>
+        <w:rPr>
+          <w:rFonts w:eastAsiaTheme="minorEastAsia"/>
+        </w:rPr>
+        <w:t xml:space="preserve">, time taken is 925ms and distance covered is </w:t>
+      </w:r>
+      <w:r>
+        <w:rPr>
+          <w:rFonts w:eastAsiaTheme="minorEastAsia"/>
+        </w:rPr>
+        <w:t>6.3m.</w:t>
+      </w:r>
+    </w:p>
+    <w:p>
+      <w:pPr>
+        <w:rPr>
+          <w:rFonts w:eastAsiaTheme="minorEastAsia"/>
+        </w:rPr>
+      </w:pPr>
+      <w:r>
+        <w:rPr>
+          <w:rFonts w:eastAsiaTheme="minorEastAsia"/>
+        </w:rPr>
+        <w:lastRenderedPageBreak/>
+        <w:t>Note: This calculation assumes that drone acceleration is bottle neck and not the tilting servo speed because tilting servo used in this UAV has a higher angular velocity than that of transition state.</w:t>
+      </w:r>
+    </w:p>
+    <w:p>
+      <w:r>
+        <w:rPr>
           <w:noProof/>
         </w:rPr>
         <w:drawing>
-          <wp:anchor distT="0" distB="0" distL="114300" distR="114300" simplePos="0" relativeHeight="251658240" behindDoc="0" locked="0" layoutInCell="1" allowOverlap="1" wp14:anchorId="4AADE5E0" wp14:editId="18D95FE6">
-            <wp:simplePos x="0" y="0"/>
-            <wp:positionH relativeFrom="column">
-              <wp:posOffset>0</wp:posOffset>
-            </wp:positionH>
-            <wp:positionV relativeFrom="paragraph">
-              <wp:posOffset>551</wp:posOffset>
-            </wp:positionV>
-            <wp:extent cx="2242444" cy="2113472"/>
-            <wp:effectExtent l="0" t="0" r="5715" b="1270"/>
-            <wp:wrapSquare wrapText="bothSides"/>
-            <wp:docPr id="1" name="Picture 1" descr="Chart, line chart&#10;&#10;Description automatically generated"/>
+          <wp:inline distT="0" distB="0" distL="0" distR="0" wp14:anchorId="0F5399E0" wp14:editId="3757B68F">
+            <wp:extent cx="2984500" cy="1572505"/>
+            <wp:effectExtent l="0" t="0" r="6350" b="8890"/>
+            <wp:docPr id="7" name="Picture 7"/>
             <wp:cNvGraphicFramePr>
               <a:graphicFrameLocks xmlns:a="http://schemas.openxmlformats.org/drawingml/2006/main" noChangeAspect="1"/>
             </wp:cNvGraphicFramePr>
@@ -1968,644 +1992,104 @@
               <a:graphicData uri="http://schemas.openxmlformats.org/drawingml/2006/picture">
                 <pic:pic xmlns:pic="http://schemas.openxmlformats.org/drawingml/2006/picture">
                   <pic:nvPicPr>
-                    <pic:cNvPr id="1" name="Picture 1" descr="Chart, line chart&#10;&#10;Description automatically generated"/>
-                    <pic:cNvPicPr/>
+                    <pic:cNvPr id="0" name="Picture 1"/>
+                    <pic:cNvPicPr>
+                      <a:picLocks noChangeAspect="1" noChangeArrowheads="1"/>
+                    </pic:cNvPicPr>
                   </pic:nvPicPr>
-                  <pic:blipFill>
-                    <a:blip r:embed="rId7">
+                  <pic:blipFill rotWithShape="1">
+                    <a:blip r:embed="rId9" cstate="print">
                       <a:extLst>
                         <a:ext uri="{28A0092B-C50C-407E-A947-70E740481C1C}">
                           <a14:useLocalDpi xmlns:a14="http://schemas.microsoft.com/office/drawing/2010/main" val="0"/>
                         </a:ext>
                       </a:extLst>
                     </a:blip>
-                    <a:stretch>
-                      <a:fillRect/>
-                    </a:stretch>
+                    <a:srcRect t="12247"/>
+                    <a:stretch/>
                   </pic:blipFill>
-                  <pic:spPr>
+                  <pic:spPr bwMode="auto">
                     <a:xfrm>
                       <a:off x="0" y="0"/>
-                      <a:ext cx="2242444" cy="2113472"/>
+                      <a:ext cx="3032497" cy="1597794"/>
                     </a:xfrm>
                     <a:prstGeom prst="rect">
                       <a:avLst/>
                     </a:prstGeom>
+                    <a:noFill/>
+                    <a:ln>
+                      <a:noFill/>
+                    </a:ln>
+                    <a:extLst>
+                      <a:ext uri="{53640926-AAD7-44D8-BBD7-CCE9431645EC}">
+                        <a14:shadowObscured xmlns:a14="http://schemas.microsoft.com/office/drawing/2010/main"/>
+                      </a:ext>
+                    </a:extLst>
                   </pic:spPr>
                 </pic:pic>
               </a:graphicData>
             </a:graphic>
-          </wp:anchor>
+          </wp:inline>
         </w:drawing>
       </w:r>
-    </w:p>
-    <w:p/>
-    <w:p/>
-    <w:p/>
-    <w:p/>
-    <w:p/>
-    <w:p/>
-    <w:p/>
-    <w:p>
-      <w:r>
-        <w:t>To calculate the distance covered during this state:</w:t>
-      </w:r>
-    </w:p>
-    <w:p>
-      <w:pPr>
-        <w:rPr>
-          <w:rFonts w:eastAsiaTheme="minorEastAsia"/>
-        </w:rPr>
-      </w:pPr>
-      <m:oMathPara>
-        <m:oMath>
-          <m:sSub>
-            <m:sSubPr>
-              <m:ctrlPr>
-                <w:rPr>
-                  <w:rFonts w:ascii="Cambria Math" w:hAnsi="Cambria Math"/>
-                  <w:i/>
-                </w:rPr>
-              </m:ctrlPr>
-            </m:sSubPr>
-            <m:e>
-              <m:r>
-                <w:rPr>
-                  <w:rFonts w:ascii="Cambria Math" w:hAnsi="Cambria Math"/>
-                </w:rPr>
-                <m:t>d</m:t>
-              </m:r>
-            </m:e>
-            <m:sub>
-              <m:r>
-                <w:rPr>
-                  <w:rFonts w:ascii="Cambria Math" w:hAnsi="Cambria Math"/>
-                </w:rPr>
-                <m:t>H</m:t>
-              </m:r>
-            </m:sub>
-          </m:sSub>
-          <m:r>
-            <w:rPr>
-              <w:rFonts w:ascii="Cambria Math" w:hAnsi="Cambria Math"/>
-            </w:rPr>
-            <m:t>=</m:t>
-          </m:r>
-          <m:nary>
-            <m:naryPr>
-              <m:chr m:val="∬"/>
-              <m:limLoc m:val="undOvr"/>
-              <m:ctrlPr>
-                <w:rPr>
-                  <w:rFonts w:ascii="Cambria Math" w:hAnsi="Cambria Math"/>
-                  <w:i/>
-                </w:rPr>
-              </m:ctrlPr>
-            </m:naryPr>
-            <m:sub>
-              <m:r>
-                <w:rPr>
-                  <w:rFonts w:ascii="Cambria Math" w:hAnsi="Cambria Math"/>
-                </w:rPr>
-                <m:t>0</m:t>
-              </m:r>
-            </m:sub>
-            <m:sup>
-              <m:r>
-                <w:rPr>
-                  <w:rFonts w:ascii="Cambria Math" w:hAnsi="Cambria Math"/>
-                </w:rPr>
-                <m:t>T</m:t>
-              </m:r>
-            </m:sup>
-            <m:e>
-              <m:r>
-                <w:rPr>
-                  <w:rFonts w:ascii="Cambria Math" w:hAnsi="Cambria Math"/>
-                </w:rPr>
-                <m:t>((</m:t>
-              </m:r>
-              <m:f>
-                <m:fPr>
-                  <m:ctrlPr>
-                    <w:rPr>
-                      <w:rFonts w:ascii="Cambria Math" w:hAnsi="Cambria Math"/>
-                      <w:i/>
-                    </w:rPr>
-                  </m:ctrlPr>
-                </m:fPr>
-                <m:num>
-                  <m:sSub>
-                    <m:sSubPr>
-                      <m:ctrlPr>
-                        <w:rPr>
-                          <w:rFonts w:ascii="Cambria Math" w:hAnsi="Cambria Math"/>
-                          <w:i/>
-                        </w:rPr>
-                      </m:ctrlPr>
-                    </m:sSubPr>
-                    <m:e>
-                      <m:r>
-                        <w:rPr>
-                          <w:rFonts w:ascii="Cambria Math" w:hAnsi="Cambria Math"/>
-                        </w:rPr>
-                        <m:t>F</m:t>
-                      </m:r>
-                    </m:e>
-                    <m:sub>
-                      <m:r>
-                        <w:rPr>
-                          <w:rFonts w:ascii="Cambria Math" w:hAnsi="Cambria Math"/>
-                        </w:rPr>
-                        <m:t>T</m:t>
-                      </m:r>
-                    </m:sub>
-                  </m:sSub>
-                  <m:func>
-                    <m:funcPr>
-                      <m:ctrlPr>
-                        <w:rPr>
-                          <w:rFonts w:ascii="Cambria Math" w:hAnsi="Cambria Math"/>
-                        </w:rPr>
-                      </m:ctrlPr>
-                    </m:funcPr>
-                    <m:fName>
-                      <m:r>
-                        <m:rPr>
-                          <m:sty m:val="p"/>
-                        </m:rPr>
-                        <w:rPr>
-                          <w:rFonts w:ascii="Cambria Math" w:hAnsi="Cambria Math"/>
-                        </w:rPr>
-                        <m:t>cos</m:t>
-                      </m:r>
-                    </m:fName>
-                    <m:e>
-                      <m:d>
-                        <m:dPr>
-                          <m:ctrlPr>
-                            <w:rPr>
-                              <w:rFonts w:ascii="Cambria Math" w:hAnsi="Cambria Math"/>
-                              <w:i/>
-                            </w:rPr>
-                          </m:ctrlPr>
-                        </m:dPr>
-                        <m:e>
-                          <m:r>
-                            <w:rPr>
-                              <w:rFonts w:ascii="Cambria Math" w:hAnsi="Cambria Math"/>
-                            </w:rPr>
-                            <m:t>ωt</m:t>
-                          </m:r>
-                        </m:e>
-                      </m:d>
-                    </m:e>
-                  </m:func>
-                  <m:r>
-                    <w:rPr>
-                      <w:rFonts w:ascii="Cambria Math" w:hAnsi="Cambria Math"/>
-                    </w:rPr>
-                    <m:t>-69.36</m:t>
-                  </m:r>
-                </m:num>
-                <m:den>
-                  <m:r>
-                    <w:rPr>
-                      <w:rFonts w:ascii="Cambria Math" w:hAnsi="Cambria Math"/>
-                    </w:rPr>
-                    <m:t>6.9</m:t>
-                  </m:r>
-                </m:den>
-              </m:f>
-              <m:r>
-                <w:rPr>
-                  <w:rFonts w:ascii="Cambria Math" w:hAnsi="Cambria Math"/>
-                </w:rPr>
-                <m:t>dt)</m:t>
-              </m:r>
-            </m:e>
-          </m:nary>
-          <m:r>
-            <w:rPr>
-              <w:rFonts w:ascii="Cambria Math" w:hAnsi="Cambria Math"/>
-            </w:rPr>
-            <m:t>+</m:t>
-          </m:r>
-          <m:sSub>
-            <m:sSubPr>
-              <m:ctrlPr>
-                <w:rPr>
-                  <w:rFonts w:ascii="Cambria Math" w:hAnsi="Cambria Math"/>
-                  <w:i/>
-                </w:rPr>
-              </m:ctrlPr>
-            </m:sSubPr>
-            <m:e>
-              <m:r>
-                <w:rPr>
-                  <w:rFonts w:ascii="Cambria Math" w:hAnsi="Cambria Math"/>
-                </w:rPr>
-                <m:t>C</m:t>
-              </m:r>
-            </m:e>
-            <m:sub>
-              <m:r>
-                <w:rPr>
-                  <w:rFonts w:ascii="Cambria Math" w:hAnsi="Cambria Math"/>
-                </w:rPr>
-                <m:t>1</m:t>
-              </m:r>
-            </m:sub>
-          </m:sSub>
-          <m:r>
-            <w:rPr>
-              <w:rFonts w:ascii="Cambria Math" w:eastAsiaTheme="minorEastAsia" w:hAnsi="Cambria Math"/>
-            </w:rPr>
-            <m:t>)dt</m:t>
-          </m:r>
-        </m:oMath>
-      </m:oMathPara>
-    </w:p>
-    <w:p>
-      <w:pPr>
-        <w:rPr>
-          <w:rFonts w:eastAsiaTheme="minorEastAsia"/>
-        </w:rPr>
-      </w:pPr>
-      <m:oMathPara>
-        <m:oMath>
-          <m:sSub>
-            <m:sSubPr>
-              <m:ctrlPr>
-                <w:rPr>
-                  <w:rFonts w:ascii="Cambria Math" w:hAnsi="Cambria Math"/>
-                  <w:i/>
-                </w:rPr>
-              </m:ctrlPr>
-            </m:sSubPr>
-            <m:e>
-              <m:r>
-                <w:rPr>
-                  <w:rFonts w:ascii="Cambria Math" w:hAnsi="Cambria Math"/>
-                </w:rPr>
-                <m:t>d</m:t>
-              </m:r>
-            </m:e>
-            <m:sub>
-              <m:r>
-                <w:rPr>
-                  <w:rFonts w:ascii="Cambria Math" w:hAnsi="Cambria Math"/>
-                </w:rPr>
-                <m:t>V</m:t>
-              </m:r>
-            </m:sub>
-          </m:sSub>
-          <m:r>
-            <w:rPr>
-              <w:rFonts w:ascii="Cambria Math" w:hAnsi="Cambria Math"/>
-            </w:rPr>
-            <m:t>=</m:t>
-          </m:r>
-          <m:nary>
-            <m:naryPr>
-              <m:chr m:val="∬"/>
-              <m:limLoc m:val="undOvr"/>
-              <m:ctrlPr>
-                <w:rPr>
-                  <w:rFonts w:ascii="Cambria Math" w:hAnsi="Cambria Math"/>
-                  <w:i/>
-                </w:rPr>
-              </m:ctrlPr>
-            </m:naryPr>
-            <m:sub>
-              <m:r>
-                <w:rPr>
-                  <w:rFonts w:ascii="Cambria Math" w:hAnsi="Cambria Math"/>
-                </w:rPr>
-                <m:t>0</m:t>
-              </m:r>
-            </m:sub>
-            <m:sup>
-              <m:r>
-                <w:rPr>
-                  <w:rFonts w:ascii="Cambria Math" w:hAnsi="Cambria Math"/>
-                </w:rPr>
-                <m:t>T</m:t>
-              </m:r>
-            </m:sup>
-            <m:e>
-              <m:r>
-                <w:rPr>
-                  <w:rFonts w:ascii="Cambria Math" w:hAnsi="Cambria Math"/>
-                </w:rPr>
-                <m:t>(</m:t>
-              </m:r>
-              <m:f>
-                <m:fPr>
-                  <m:ctrlPr>
-                    <w:rPr>
-                      <w:rFonts w:ascii="Cambria Math" w:hAnsi="Cambria Math"/>
-                      <w:i/>
-                    </w:rPr>
-                  </m:ctrlPr>
-                </m:fPr>
-                <m:num>
-                  <m:sSub>
-                    <m:sSubPr>
-                      <m:ctrlPr>
-                        <w:rPr>
-                          <w:rFonts w:ascii="Cambria Math" w:hAnsi="Cambria Math"/>
-                          <w:i/>
-                        </w:rPr>
-                      </m:ctrlPr>
-                    </m:sSubPr>
-                    <m:e>
-                      <m:r>
-                        <w:rPr>
-                          <w:rFonts w:ascii="Cambria Math" w:hAnsi="Cambria Math"/>
-                        </w:rPr>
-                        <m:t>F</m:t>
-                      </m:r>
-                    </m:e>
-                    <m:sub>
-                      <m:r>
-                        <w:rPr>
-                          <w:rFonts w:ascii="Cambria Math" w:hAnsi="Cambria Math"/>
-                        </w:rPr>
-                        <m:t>T</m:t>
-                      </m:r>
-                    </m:sub>
-                  </m:sSub>
-                  <m:func>
-                    <m:funcPr>
-                      <m:ctrlPr>
-                        <w:rPr>
-                          <w:rFonts w:ascii="Cambria Math" w:hAnsi="Cambria Math"/>
-                        </w:rPr>
-                      </m:ctrlPr>
-                    </m:funcPr>
-                    <m:fName>
-                      <m:r>
-                        <m:rPr>
-                          <m:sty m:val="p"/>
-                        </m:rPr>
-                        <w:rPr>
-                          <w:rFonts w:ascii="Cambria Math" w:hAnsi="Cambria Math"/>
-                        </w:rPr>
-                        <m:t>sin</m:t>
-                      </m:r>
-                    </m:fName>
-                    <m:e>
-                      <m:d>
-                        <m:dPr>
-                          <m:ctrlPr>
-                            <w:rPr>
-                              <w:rFonts w:ascii="Cambria Math" w:hAnsi="Cambria Math"/>
-                              <w:i/>
-                            </w:rPr>
-                          </m:ctrlPr>
-                        </m:dPr>
-                        <m:e>
-                          <m:r>
-                            <w:rPr>
-                              <w:rFonts w:ascii="Cambria Math" w:hAnsi="Cambria Math"/>
-                            </w:rPr>
-                            <m:t>ωt</m:t>
-                          </m:r>
-                        </m:e>
-                      </m:d>
-                    </m:e>
-                  </m:func>
-                  <m:r>
-                    <w:rPr>
-                      <w:rFonts w:ascii="Cambria Math" w:hAnsi="Cambria Math"/>
-                    </w:rPr>
-                    <m:t>-5.75</m:t>
-                  </m:r>
-                </m:num>
-                <m:den>
-                  <m:r>
-                    <w:rPr>
-                      <w:rFonts w:ascii="Cambria Math" w:hAnsi="Cambria Math"/>
-                    </w:rPr>
-                    <m:t>6.9</m:t>
-                  </m:r>
-                </m:den>
-              </m:f>
-              <m:r>
-                <w:rPr>
-                  <w:rFonts w:ascii="Cambria Math" w:hAnsi="Cambria Math"/>
-                </w:rPr>
-                <m:t>dt)</m:t>
-              </m:r>
-            </m:e>
-          </m:nary>
-          <m:r>
-            <w:rPr>
-              <w:rFonts w:ascii="Cambria Math" w:hAnsi="Cambria Math"/>
-            </w:rPr>
-            <m:t>+</m:t>
-          </m:r>
-          <m:sSub>
-            <m:sSubPr>
-              <m:ctrlPr>
-                <w:rPr>
-                  <w:rFonts w:ascii="Cambria Math" w:hAnsi="Cambria Math"/>
-                  <w:i/>
-                </w:rPr>
-              </m:ctrlPr>
-            </m:sSubPr>
-            <m:e>
-              <m:r>
-                <w:rPr>
-                  <w:rFonts w:ascii="Cambria Math" w:hAnsi="Cambria Math"/>
-                </w:rPr>
-                <m:t>C</m:t>
-              </m:r>
-            </m:e>
-            <m:sub>
-              <m:r>
-                <w:rPr>
-                  <w:rFonts w:ascii="Cambria Math" w:hAnsi="Cambria Math"/>
-                </w:rPr>
-                <m:t>2</m:t>
-              </m:r>
-            </m:sub>
-          </m:sSub>
-          <m:r>
-            <w:rPr>
-              <w:rFonts w:ascii="Cambria Math" w:hAnsi="Cambria Math"/>
-            </w:rPr>
-            <m:t>)dt</m:t>
-          </m:r>
-        </m:oMath>
-      </m:oMathPara>
-    </w:p>
-    <w:p>
-      <w:pPr>
-        <w:rPr>
-          <w:rFonts w:eastAsiaTheme="minorEastAsia"/>
-        </w:rPr>
-      </w:pPr>
-      <m:oMathPara>
-        <m:oMath>
-          <m:r>
-            <w:rPr>
-              <w:rFonts w:ascii="Cambria Math" w:eastAsiaTheme="minorEastAsia" w:hAnsi="Cambria Math"/>
-            </w:rPr>
-            <m:t>S=</m:t>
-          </m:r>
-          <m:f>
-            <m:fPr>
-              <m:ctrlPr>
-                <w:rPr>
-                  <w:rFonts w:ascii="Cambria Math" w:eastAsiaTheme="minorEastAsia" w:hAnsi="Cambria Math"/>
-                  <w:i/>
-                </w:rPr>
-              </m:ctrlPr>
-            </m:fPr>
-            <m:num>
-              <m:sSubSup>
-                <m:sSubSupPr>
-                  <m:ctrlPr>
-                    <w:rPr>
-                      <w:rFonts w:ascii="Cambria Math" w:eastAsiaTheme="minorEastAsia" w:hAnsi="Cambria Math"/>
-                      <w:i/>
-                    </w:rPr>
-                  </m:ctrlPr>
-                </m:sSubSupPr>
-                <m:e>
-                  <m:r>
-                    <w:rPr>
-                      <w:rFonts w:ascii="Cambria Math" w:eastAsiaTheme="minorEastAsia" w:hAnsi="Cambria Math"/>
-                    </w:rPr>
-                    <m:t>V</m:t>
-                  </m:r>
-                </m:e>
-                <m:sub>
-                  <m:r>
-                    <w:rPr>
-                      <w:rFonts w:ascii="Cambria Math" w:eastAsiaTheme="minorEastAsia" w:hAnsi="Cambria Math"/>
-                    </w:rPr>
-                    <m:t>f</m:t>
-                  </m:r>
-                </m:sub>
-                <m:sup>
-                  <m:r>
-                    <w:rPr>
-                      <w:rFonts w:ascii="Cambria Math" w:eastAsiaTheme="minorEastAsia" w:hAnsi="Cambria Math"/>
-                    </w:rPr>
-                    <m:t>2</m:t>
-                  </m:r>
-                </m:sup>
-              </m:sSubSup>
-              <m:r>
-                <w:rPr>
-                  <w:rFonts w:ascii="Cambria Math" w:eastAsiaTheme="minorEastAsia" w:hAnsi="Cambria Math"/>
-                </w:rPr>
-                <m:t>m</m:t>
-              </m:r>
-            </m:num>
-            <m:den>
-              <m:sSub>
-                <m:sSubPr>
-                  <m:ctrlPr>
-                    <w:rPr>
-                      <w:rFonts w:ascii="Cambria Math" w:eastAsiaTheme="minorEastAsia" w:hAnsi="Cambria Math"/>
-                      <w:i/>
-                    </w:rPr>
-                  </m:ctrlPr>
-                </m:sSubPr>
-                <m:e>
-                  <m:r>
-                    <w:rPr>
-                      <w:rFonts w:ascii="Cambria Math" w:eastAsiaTheme="minorEastAsia" w:hAnsi="Cambria Math"/>
-                    </w:rPr>
-                    <m:t>F</m:t>
-                  </m:r>
-                </m:e>
-                <m:sub>
-                  <m:r>
-                    <w:rPr>
-                      <w:rFonts w:ascii="Cambria Math" w:eastAsiaTheme="minorEastAsia" w:hAnsi="Cambria Math"/>
-                    </w:rPr>
-                    <m:t>Rv</m:t>
-                  </m:r>
-                </m:sub>
-              </m:sSub>
-              <m:r>
-                <w:rPr>
-                  <w:rFonts w:ascii="Cambria Math" w:eastAsiaTheme="minorEastAsia" w:hAnsi="Cambria Math"/>
-                </w:rPr>
-                <m:t xml:space="preserve"> </m:t>
-              </m:r>
-            </m:den>
-          </m:f>
-        </m:oMath>
-      </m:oMathPara>
-    </w:p>
-    <w:p>
-      <w:pPr>
-        <w:rPr>
-          <w:rFonts w:eastAsiaTheme="minorEastAsia"/>
-          <w:b/>
-          <w:bCs/>
-          <w:sz w:val="24"/>
-          <w:szCs w:val="24"/>
-        </w:rPr>
-      </w:pPr>
-      <w:r>
-        <w:rPr>
-          <w:rFonts w:eastAsiaTheme="minorEastAsia"/>
-          <w:b/>
-          <w:bCs/>
-          <w:sz w:val="24"/>
-          <w:szCs w:val="24"/>
-        </w:rPr>
-        <w:t>Conclusion:</w:t>
-      </w:r>
-    </w:p>
-    <w:p>
-      <w:pPr>
-        <w:rPr>
-          <w:rFonts w:eastAsiaTheme="minorEastAsia"/>
-        </w:rPr>
-      </w:pPr>
-      <w:r>
-        <w:rPr>
-          <w:rFonts w:eastAsiaTheme="minorEastAsia"/>
-        </w:rPr>
-        <w:t xml:space="preserve">It was seen that the model was valid up till 110N force which was well within our operation range. Also, a decrease in thrust resulted in an increased angular velocity. The thrust was limited by the motor power and efficiency whereas the angular velocity was limited by </w:t>
-      </w:r>
-      <w:r>
-        <w:rPr>
-          <w:rFonts w:eastAsiaTheme="minorEastAsia"/>
-        </w:rPr>
-        <w:t xml:space="preserve">servo power and stability. As such, </w:t>
-      </w:r>
-      <w:r>
-        <w:rPr>
-          <w:rFonts w:eastAsiaTheme="minorEastAsia"/>
-        </w:rPr>
-        <w:t xml:space="preserve">an efficient solution had to be reached for transition state dynamics. </w:t>
-      </w:r>
-      <w:r>
-        <w:rPr>
-          <w:rFonts w:eastAsiaTheme="minorEastAsia"/>
-        </w:rPr>
-        <w:t>Similar method was employed to calculate all transition state</w:t>
-      </w:r>
-      <w:r>
-        <w:rPr>
-          <w:rFonts w:eastAsiaTheme="minorEastAsia"/>
-        </w:rPr>
-        <w:t>s</w:t>
-      </w:r>
-      <w:r>
-        <w:rPr>
-          <w:rFonts w:eastAsiaTheme="minorEastAsia"/>
-        </w:rPr>
-        <w:t xml:space="preserve"> activities.</w:t>
+      <w:r>
+        <w:t xml:space="preserve"> </w:t>
+      </w:r>
+      <w:r>
+        <w:rPr>
+          <w:noProof/>
+        </w:rPr>
+        <w:drawing>
+          <wp:inline distT="0" distB="0" distL="0" distR="0" wp14:anchorId="57D3CE1A" wp14:editId="30B2B2E2">
+            <wp:extent cx="2917655" cy="1558290"/>
+            <wp:effectExtent l="0" t="0" r="0" b="3810"/>
+            <wp:docPr id="8" name="Picture 8"/>
+            <wp:cNvGraphicFramePr>
+              <a:graphicFrameLocks xmlns:a="http://schemas.openxmlformats.org/drawingml/2006/main" noChangeAspect="1"/>
+            </wp:cNvGraphicFramePr>
+            <a:graphic xmlns:a="http://schemas.openxmlformats.org/drawingml/2006/main">
+              <a:graphicData uri="http://schemas.openxmlformats.org/drawingml/2006/picture">
+                <pic:pic xmlns:pic="http://schemas.openxmlformats.org/drawingml/2006/picture">
+                  <pic:nvPicPr>
+                    <pic:cNvPr id="0" name="Picture 2"/>
+                    <pic:cNvPicPr>
+                      <a:picLocks noChangeAspect="1" noChangeArrowheads="1"/>
+                    </pic:cNvPicPr>
+                  </pic:nvPicPr>
+                  <pic:blipFill rotWithShape="1">
+                    <a:blip r:embed="rId10" cstate="print">
+                      <a:extLst>
+                        <a:ext uri="{28A0092B-C50C-407E-A947-70E740481C1C}">
+                          <a14:useLocalDpi xmlns:a14="http://schemas.microsoft.com/office/drawing/2010/main" val="0"/>
+                        </a:ext>
+                      </a:extLst>
+                    </a:blip>
+                    <a:srcRect t="13684"/>
+                    <a:stretch/>
+                  </pic:blipFill>
+                  <pic:spPr bwMode="auto">
+                    <a:xfrm>
+                      <a:off x="0" y="0"/>
+                      <a:ext cx="2971981" cy="1587305"/>
+                    </a:xfrm>
+                    <a:prstGeom prst="rect">
+                      <a:avLst/>
+                    </a:prstGeom>
+                    <a:noFill/>
+                    <a:ln>
+                      <a:noFill/>
+                    </a:ln>
+                    <a:extLst>
+                      <a:ext uri="{53640926-AAD7-44D8-BBD7-CCE9431645EC}">
+                        <a14:shadowObscured xmlns:a14="http://schemas.microsoft.com/office/drawing/2010/main"/>
+                      </a:ext>
+                    </a:extLst>
+                  </pic:spPr>
+                </pic:pic>
+              </a:graphicData>
+            </a:graphic>
+          </wp:inline>
+        </w:drawing>
       </w:r>
     </w:p>
     <w:p/>
@@ -2936,6 +2420,119 @@
       </w:rPr>
     </w:lvl>
   </w:abstractNum>
+  <w:abstractNum w:abstractNumId="3" w15:restartNumberingAfterBreak="0">
+    <w:nsid w:val="477461F3"/>
+    <w:multiLevelType w:val="hybridMultilevel"/>
+    <w:tmpl w:val="0BCCF5FA"/>
+    <w:lvl w:ilvl="0" w:tplc="04090001">
+      <w:start w:val="1"/>
+      <w:numFmt w:val="bullet"/>
+      <w:lvlText w:val=""/>
+      <w:lvlJc w:val="left"/>
+      <w:pPr>
+        <w:ind w:left="1440" w:hanging="360"/>
+      </w:pPr>
+      <w:rPr>
+        <w:rFonts w:ascii="Symbol" w:hAnsi="Symbol" w:hint="default"/>
+      </w:rPr>
+    </w:lvl>
+    <w:lvl w:ilvl="1" w:tplc="04090003" w:tentative="1">
+      <w:start w:val="1"/>
+      <w:numFmt w:val="bullet"/>
+      <w:lvlText w:val="o"/>
+      <w:lvlJc w:val="left"/>
+      <w:pPr>
+        <w:ind w:left="2160" w:hanging="360"/>
+      </w:pPr>
+      <w:rPr>
+        <w:rFonts w:ascii="Courier New" w:hAnsi="Courier New" w:cs="Courier New" w:hint="default"/>
+      </w:rPr>
+    </w:lvl>
+    <w:lvl w:ilvl="2" w:tplc="04090005" w:tentative="1">
+      <w:start w:val="1"/>
+      <w:numFmt w:val="bullet"/>
+      <w:lvlText w:val=""/>
+      <w:lvlJc w:val="left"/>
+      <w:pPr>
+        <w:ind w:left="2880" w:hanging="360"/>
+      </w:pPr>
+      <w:rPr>
+        <w:rFonts w:ascii="Wingdings" w:hAnsi="Wingdings" w:hint="default"/>
+      </w:rPr>
+    </w:lvl>
+    <w:lvl w:ilvl="3" w:tplc="04090001" w:tentative="1">
+      <w:start w:val="1"/>
+      <w:numFmt w:val="bullet"/>
+      <w:lvlText w:val=""/>
+      <w:lvlJc w:val="left"/>
+      <w:pPr>
+        <w:ind w:left="3600" w:hanging="360"/>
+      </w:pPr>
+      <w:rPr>
+        <w:rFonts w:ascii="Symbol" w:hAnsi="Symbol" w:hint="default"/>
+      </w:rPr>
+    </w:lvl>
+    <w:lvl w:ilvl="4" w:tplc="04090003" w:tentative="1">
+      <w:start w:val="1"/>
+      <w:numFmt w:val="bullet"/>
+      <w:lvlText w:val="o"/>
+      <w:lvlJc w:val="left"/>
+      <w:pPr>
+        <w:ind w:left="4320" w:hanging="360"/>
+      </w:pPr>
+      <w:rPr>
+        <w:rFonts w:ascii="Courier New" w:hAnsi="Courier New" w:cs="Courier New" w:hint="default"/>
+      </w:rPr>
+    </w:lvl>
+    <w:lvl w:ilvl="5" w:tplc="04090005" w:tentative="1">
+      <w:start w:val="1"/>
+      <w:numFmt w:val="bullet"/>
+      <w:lvlText w:val=""/>
+      <w:lvlJc w:val="left"/>
+      <w:pPr>
+        <w:ind w:left="5040" w:hanging="360"/>
+      </w:pPr>
+      <w:rPr>
+        <w:rFonts w:ascii="Wingdings" w:hAnsi="Wingdings" w:hint="default"/>
+      </w:rPr>
+    </w:lvl>
+    <w:lvl w:ilvl="6" w:tplc="04090001" w:tentative="1">
+      <w:start w:val="1"/>
+      <w:numFmt w:val="bullet"/>
+      <w:lvlText w:val=""/>
+      <w:lvlJc w:val="left"/>
+      <w:pPr>
+        <w:ind w:left="5760" w:hanging="360"/>
+      </w:pPr>
+      <w:rPr>
+        <w:rFonts w:ascii="Symbol" w:hAnsi="Symbol" w:hint="default"/>
+      </w:rPr>
+    </w:lvl>
+    <w:lvl w:ilvl="7" w:tplc="04090003" w:tentative="1">
+      <w:start w:val="1"/>
+      <w:numFmt w:val="bullet"/>
+      <w:lvlText w:val="o"/>
+      <w:lvlJc w:val="left"/>
+      <w:pPr>
+        <w:ind w:left="6480" w:hanging="360"/>
+      </w:pPr>
+      <w:rPr>
+        <w:rFonts w:ascii="Courier New" w:hAnsi="Courier New" w:cs="Courier New" w:hint="default"/>
+      </w:rPr>
+    </w:lvl>
+    <w:lvl w:ilvl="8" w:tplc="04090005" w:tentative="1">
+      <w:start w:val="1"/>
+      <w:numFmt w:val="bullet"/>
+      <w:lvlText w:val=""/>
+      <w:lvlJc w:val="left"/>
+      <w:pPr>
+        <w:ind w:left="7200" w:hanging="360"/>
+      </w:pPr>
+      <w:rPr>
+        <w:rFonts w:ascii="Wingdings" w:hAnsi="Wingdings" w:hint="default"/>
+      </w:rPr>
+    </w:lvl>
+  </w:abstractNum>
   <w:num w:numId="1" w16cid:durableId="1399136058">
     <w:abstractNumId w:val="1"/>
   </w:num>
@@ -2944,6 +2541,9 @@
   </w:num>
   <w:num w:numId="3" w16cid:durableId="1438451702">
     <w:abstractNumId w:val="0"/>
+  </w:num>
+  <w:num w:numId="4" w16cid:durableId="1394354927">
+    <w:abstractNumId w:val="3"/>
   </w:num>
 </w:numbering>
 </file>
@@ -3347,6 +2947,27 @@
     <w:name w:val="Normal"/>
     <w:qFormat/>
   </w:style>
+  <w:style w:type="paragraph" w:styleId="Heading1">
+    <w:name w:val="heading 1"/>
+    <w:basedOn w:val="Normal"/>
+    <w:next w:val="Normal"/>
+    <w:link w:val="Heading1Char"/>
+    <w:uiPriority w:val="9"/>
+    <w:qFormat/>
+    <w:rsid w:val="00AD638D"/>
+    <w:pPr>
+      <w:keepNext/>
+      <w:keepLines/>
+      <w:spacing w:before="240" w:after="0"/>
+      <w:outlineLvl w:val="0"/>
+    </w:pPr>
+    <w:rPr>
+      <w:rFonts w:asciiTheme="majorHAnsi" w:eastAsiaTheme="majorEastAsia" w:hAnsiTheme="majorHAnsi" w:cstheme="majorBidi"/>
+      <w:color w:val="2F5496" w:themeColor="accent1" w:themeShade="BF"/>
+      <w:sz w:val="32"/>
+      <w:szCs w:val="32"/>
+    </w:rPr>
+  </w:style>
   <w:style w:type="character" w:default="1" w:styleId="DefaultParagraphFont">
     <w:name w:val="Default Paragraph Font"/>
     <w:uiPriority w:val="1"/>
@@ -3393,6 +3014,19 @@
     <w:rsid w:val="00197215"/>
     <w:rPr>
       <w:color w:val="808080"/>
+    </w:rPr>
+  </w:style>
+  <w:style w:type="character" w:customStyle="1" w:styleId="Heading1Char">
+    <w:name w:val="Heading 1 Char"/>
+    <w:basedOn w:val="DefaultParagraphFont"/>
+    <w:link w:val="Heading1"/>
+    <w:uiPriority w:val="9"/>
+    <w:rsid w:val="00AD638D"/>
+    <w:rPr>
+      <w:rFonts w:asciiTheme="majorHAnsi" w:eastAsiaTheme="majorEastAsia" w:hAnsiTheme="majorHAnsi" w:cstheme="majorBidi"/>
+      <w:color w:val="2F5496" w:themeColor="accent1" w:themeShade="BF"/>
+      <w:sz w:val="32"/>
+      <w:szCs w:val="32"/>
     </w:rPr>
   </w:style>
 </w:styles>

</xml_diff>